<commit_message>
added checker and modified doc
</commit_message>
<xml_diff>
--- a/Assignment5/COL216_Ass3 (1).docx
+++ b/Assignment5/COL216_Ass3 (1).docx
@@ -1,6 +1,6 @@
 
 <file path=word/document.xml><?xml version="1.0" encoding="utf-8"?>
-<w:document xmlns:wpc="http://schemas.microsoft.com/office/word/2010/wordprocessingCanvas" xmlns:cx="http://schemas.microsoft.com/office/drawing/2014/chartex" xmlns:cx1="http://schemas.microsoft.com/office/drawing/2015/9/8/chartex" xmlns:cx2="http://schemas.microsoft.com/office/drawing/2015/10/21/chartex" xmlns:cx3="http://schemas.microsoft.com/office/drawing/2016/5/9/chartex" xmlns:cx4="http://schemas.microsoft.com/office/drawing/2016/5/10/chartex" xmlns:cx5="http://schemas.microsoft.com/office/drawing/2016/5/11/chartex" xmlns:cx6="http://schemas.microsoft.com/office/drawing/2016/5/12/chartex" xmlns:cx7="http://schemas.microsoft.com/office/drawing/2016/5/13/chartex" xmlns:cx8="http://schemas.microsoft.com/office/drawing/2016/5/14/chartex" xmlns:mc="http://schemas.openxmlformats.org/markup-compatibility/2006" xmlns:aink="http://schemas.microsoft.com/office/drawing/2016/ink" xmlns:am3d="http://schemas.microsoft.com/office/drawing/2017/model3d" xmlns:o="urn:schemas-microsoft-com:office:office" xmlns:r="http://schemas.openxmlformats.org/officeDocument/2006/relationships" xmlns:m="http://schemas.openxmlformats.org/officeDocument/2006/math" xmlns:v="urn:schemas-microsoft-com:vml" xmlns:wp14="http://schemas.microsoft.com/office/word/2010/wordprocessingDrawing" xmlns:wp="http://schemas.openxmlformats.org/drawingml/2006/wordprocessingDrawing" xmlns:w10="urn:schemas-microsoft-com:office:word" xmlns:w="http://schemas.openxmlformats.org/wordprocessingml/2006/main" xmlns:w14="http://schemas.microsoft.com/office/word/2010/wordml" xmlns:w15="http://schemas.microsoft.com/office/word/2012/wordml" xmlns:w16cex="http://schemas.microsoft.com/office/word/2018/wordml/cex" xmlns:w16cid="http://schemas.microsoft.com/office/word/2016/wordml/cid" xmlns:w16="http://schemas.microsoft.com/office/word/2018/wordml" xmlns:w16se="http://schemas.microsoft.com/office/word/2015/wordml/symex" xmlns:wpg="http://schemas.microsoft.com/office/word/2010/wordprocessingGroup" xmlns:wpi="http://schemas.microsoft.com/office/word/2010/wordprocessingInk" xmlns:wne="http://schemas.microsoft.com/office/word/2006/wordml" xmlns:wps="http://schemas.microsoft.com/office/word/2010/wordprocessingShape" mc:Ignorable="w14 w15 w16se w16cid w16 w16cex wp14">
+<w:document xmlns:wpc="http://schemas.microsoft.com/office/word/2010/wordprocessingCanvas" xmlns:cx="http://schemas.microsoft.com/office/drawing/2014/chartex" xmlns:cx1="http://schemas.microsoft.com/office/drawing/2015/9/8/chartex" xmlns:cx2="http://schemas.microsoft.com/office/drawing/2015/10/21/chartex" xmlns:cx3="http://schemas.microsoft.com/office/drawing/2016/5/9/chartex" xmlns:cx4="http://schemas.microsoft.com/office/drawing/2016/5/10/chartex" xmlns:cx5="http://schemas.microsoft.com/office/drawing/2016/5/11/chartex" xmlns:cx6="http://schemas.microsoft.com/office/drawing/2016/5/12/chartex" xmlns:cx7="http://schemas.microsoft.com/office/drawing/2016/5/13/chartex" xmlns:cx8="http://schemas.microsoft.com/office/drawing/2016/5/14/chartex" xmlns:mc="http://schemas.openxmlformats.org/markup-compatibility/2006" xmlns:aink="http://schemas.microsoft.com/office/drawing/2016/ink" xmlns:am3d="http://schemas.microsoft.com/office/drawing/2017/model3d" xmlns:o="urn:schemas-microsoft-com:office:office" xmlns:r="http://schemas.openxmlformats.org/officeDocument/2006/relationships" xmlns:m="http://schemas.openxmlformats.org/officeDocument/2006/math" xmlns:v="urn:schemas-microsoft-com:vml" xmlns:wp14="http://schemas.microsoft.com/office/word/2010/wordprocessingDrawing" xmlns:wp="http://schemas.openxmlformats.org/drawingml/2006/wordprocessingDrawing" xmlns:w10="urn:schemas-microsoft-com:office:word" xmlns:w="http://schemas.openxmlformats.org/wordprocessingml/2006/main" xmlns:w14="http://schemas.microsoft.com/office/word/2010/wordml" xmlns:w15="http://schemas.microsoft.com/office/word/2012/wordml" xmlns:w16cex="http://schemas.microsoft.com/office/word/2018/wordml/cex" xmlns:w16cid="http://schemas.microsoft.com/office/word/2016/wordml/cid" xmlns:w16="http://schemas.microsoft.com/office/word/2018/wordml" xmlns:w16sdtdh="http://schemas.microsoft.com/office/word/2020/wordml/sdtdatahash" xmlns:w16se="http://schemas.microsoft.com/office/word/2015/wordml/symex" xmlns:wpg="http://schemas.microsoft.com/office/word/2010/wordprocessingGroup" xmlns:wpi="http://schemas.microsoft.com/office/word/2010/wordprocessingInk" xmlns:wne="http://schemas.microsoft.com/office/word/2006/wordml" xmlns:wps="http://schemas.microsoft.com/office/word/2010/wordprocessingShape" mc:Ignorable="w14 w15 w16se w16cid w16 w16cex w16sdtdh wp14">
   <w:body>
     <w:p>
       <w:pPr>
@@ -223,7 +223,25 @@
                                 <w:sz w:val="24"/>
                                 <w:szCs w:val="24"/>
                               </w:rPr>
-                              <w:t>SACHIN 2019CS10722</w:t>
+                              <w:t>S</w:t>
+                            </w:r>
+                            <w:r>
+                              <w:rPr>
+                                <w:b/>
+                                <w:bCs/>
+                                <w:sz w:val="24"/>
+                                <w:szCs w:val="24"/>
+                              </w:rPr>
+                              <w:t>achin</w:t>
+                            </w:r>
+                            <w:r>
+                              <w:rPr>
+                                <w:b/>
+                                <w:bCs/>
+                                <w:sz w:val="24"/>
+                                <w:szCs w:val="24"/>
+                              </w:rPr>
+                              <w:t xml:space="preserve"> 2019CS10722</w:t>
                             </w:r>
                           </w:p>
                         </w:txbxContent>
@@ -264,7 +282,25 @@
                           <w:sz w:val="24"/>
                           <w:szCs w:val="24"/>
                         </w:rPr>
-                        <w:t>SACHIN 2019CS10722</w:t>
+                        <w:t>S</w:t>
+                      </w:r>
+                      <w:r>
+                        <w:rPr>
+                          <w:b/>
+                          <w:bCs/>
+                          <w:sz w:val="24"/>
+                          <w:szCs w:val="24"/>
+                        </w:rPr>
+                        <w:t>achin</w:t>
+                      </w:r>
+                      <w:r>
+                        <w:rPr>
+                          <w:b/>
+                          <w:bCs/>
+                          <w:sz w:val="24"/>
+                          <w:szCs w:val="24"/>
+                        </w:rPr>
+                        <w:t xml:space="preserve"> 2019CS10722</w:t>
                       </w:r>
                     </w:p>
                   </w:txbxContent>
@@ -453,7 +489,23 @@
           <w:szCs w:val="24"/>
           <w:lang w:val="en-US"/>
         </w:rPr>
-        <w:t>for a single-core processor. Now in this assignment we extend our single core implementation to N cores where the N is provided by the user. Each of the N cores is independent and they run simultaneously N different MIPS program.</w:t>
+        <w:t xml:space="preserve">for a single-core processor. Now in this assignment we extend our single core implementation to N cores where the N is provided by the user. Each of the N cores is independent </w:t>
+      </w:r>
+      <w:r>
+        <w:rPr>
+          <w:sz w:val="24"/>
+          <w:szCs w:val="24"/>
+          <w:lang w:val="en-US"/>
+        </w:rPr>
+        <w:t xml:space="preserve">in terms of their registers but share the same DRAM, </w:t>
+      </w:r>
+      <w:r>
+        <w:rPr>
+          <w:sz w:val="24"/>
+          <w:szCs w:val="24"/>
+          <w:lang w:val="en-US"/>
+        </w:rPr>
+        <w:t>and they run simultaneously N different MIPS program.</w:t>
       </w:r>
     </w:p>
     <w:p>
@@ -517,7 +569,7 @@
           <w:color w:val="00000A"/>
           <w:sz w:val="24"/>
           <w:szCs w:val="24"/>
-          <w:lang w:val="en-AI"/>
+          <w:lang/>
         </w:rPr>
         <w:t>throughput</w:t>
       </w:r>
@@ -530,14 +582,6 @@
         </w:rPr>
         <w:t xml:space="preserve"> of the system. </w:t>
       </w:r>
-    </w:p>
-    <w:p>
-      <w:pPr>
-        <w:rPr>
-          <w:sz w:val="24"/>
-          <w:szCs w:val="24"/>
-        </w:rPr>
-      </w:pPr>
     </w:p>
     <w:p>
       <w:pPr>
@@ -586,7 +630,79 @@
           <w:szCs w:val="24"/>
           <w:lang w:val="en-US"/>
         </w:rPr>
-        <w:t>Basic input and output handling is the same. What we have done in this assignment is give a better structure to the codes using inheritance. We have added a Waiter class (DRAM requests), DRAM class (handling of DRAM), MIPS class (mips program handling)</w:t>
+        <w:t xml:space="preserve">Basic input and output handling is the same. What we have done in this assignment is give a better structure to the codes using inheritance. We have added a </w:t>
+      </w:r>
+      <w:r>
+        <w:rPr>
+          <w:b/>
+          <w:bCs/>
+          <w:sz w:val="24"/>
+          <w:szCs w:val="24"/>
+          <w:lang w:val="en-US"/>
+        </w:rPr>
+        <w:t>Waiter</w:t>
+      </w:r>
+      <w:r>
+        <w:rPr>
+          <w:sz w:val="24"/>
+          <w:szCs w:val="24"/>
+          <w:lang w:val="en-US"/>
+        </w:rPr>
+        <w:t xml:space="preserve"> class (DRAM requests), </w:t>
+      </w:r>
+      <w:r>
+        <w:rPr>
+          <w:b/>
+          <w:bCs/>
+          <w:sz w:val="24"/>
+          <w:szCs w:val="24"/>
+          <w:lang w:val="en-US"/>
+        </w:rPr>
+        <w:t>DRAM</w:t>
+      </w:r>
+      <w:r>
+        <w:rPr>
+          <w:sz w:val="24"/>
+          <w:szCs w:val="24"/>
+          <w:lang w:val="en-US"/>
+        </w:rPr>
+        <w:t xml:space="preserve"> class (handling of DRAM), </w:t>
+      </w:r>
+      <w:r>
+        <w:rPr>
+          <w:b/>
+          <w:bCs/>
+          <w:sz w:val="24"/>
+          <w:szCs w:val="24"/>
+          <w:lang w:val="en-US"/>
+        </w:rPr>
+        <w:t>MIPS</w:t>
+      </w:r>
+      <w:r>
+        <w:rPr>
+          <w:sz w:val="24"/>
+          <w:szCs w:val="24"/>
+          <w:lang w:val="en-US"/>
+        </w:rPr>
+        <w:t xml:space="preserve"> class (</w:t>
+      </w:r>
+      <w:proofErr w:type="spellStart"/>
+      <w:r>
+        <w:rPr>
+          <w:sz w:val="24"/>
+          <w:szCs w:val="24"/>
+          <w:lang w:val="en-US"/>
+        </w:rPr>
+        <w:t>mips</w:t>
+      </w:r>
+      <w:proofErr w:type="spellEnd"/>
+      <w:r>
+        <w:rPr>
+          <w:sz w:val="24"/>
+          <w:szCs w:val="24"/>
+          <w:lang w:val="en-US"/>
+        </w:rPr>
+        <w:t xml:space="preserve"> program handling)</w:t>
       </w:r>
       <w:r>
         <w:rPr>
@@ -598,11 +714,39 @@
       </w:r>
       <w:r>
         <w:rPr>
-          <w:sz w:val="24"/>
-          <w:szCs w:val="24"/>
-          <w:lang w:val="en-US"/>
-        </w:rPr>
-        <w:t xml:space="preserve">Register class and Queue class. </w:t>
+          <w:b/>
+          <w:bCs/>
+          <w:sz w:val="24"/>
+          <w:szCs w:val="24"/>
+          <w:lang w:val="en-US"/>
+        </w:rPr>
+        <w:t xml:space="preserve">Register </w:t>
+      </w:r>
+      <w:r>
+        <w:rPr>
+          <w:sz w:val="24"/>
+          <w:szCs w:val="24"/>
+          <w:lang w:val="en-US"/>
+        </w:rPr>
+        <w:t xml:space="preserve">class and </w:t>
+      </w:r>
+      <w:r>
+        <w:rPr>
+          <w:b/>
+          <w:bCs/>
+          <w:sz w:val="24"/>
+          <w:szCs w:val="24"/>
+          <w:lang w:val="en-US"/>
+        </w:rPr>
+        <w:t>Queue</w:t>
+      </w:r>
+      <w:r>
+        <w:rPr>
+          <w:sz w:val="24"/>
+          <w:szCs w:val="24"/>
+          <w:lang w:val="en-US"/>
+        </w:rPr>
+        <w:t xml:space="preserve"> class. </w:t>
       </w:r>
     </w:p>
     <w:p>
@@ -624,6 +768,28 @@
           <w:szCs w:val="24"/>
           <w:lang w:val="en-US"/>
         </w:rPr>
+        <w:t xml:space="preserve">As pointed out by Prof. Panda in the help session of assignment 4, we had to make our simulation as close to hardware as possible, so here are those changes: </w:t>
+      </w:r>
+    </w:p>
+    <w:p>
+      <w:pPr>
+        <w:pStyle w:val="ListParagraph"/>
+        <w:numPr>
+          <w:ilvl w:val="1"/>
+          <w:numId w:val="5"/>
+        </w:numPr>
+        <w:rPr>
+          <w:sz w:val="24"/>
+          <w:szCs w:val="24"/>
+          <w:lang w:val="en-US"/>
+        </w:rPr>
+      </w:pPr>
+      <w:r>
+        <w:rPr>
+          <w:sz w:val="24"/>
+          <w:szCs w:val="24"/>
+          <w:lang w:val="en-US"/>
+        </w:rPr>
         <w:t>T</w:t>
       </w:r>
       <w:r>
@@ -641,6 +807,68 @@
           <w:lang w:val="en-US"/>
         </w:rPr>
         <w:t xml:space="preserve"> So, 1024 arrays each of 32 size only is considered.</w:t>
+      </w:r>
+    </w:p>
+    <w:p>
+      <w:pPr>
+        <w:pStyle w:val="ListParagraph"/>
+        <w:numPr>
+          <w:ilvl w:val="1"/>
+          <w:numId w:val="5"/>
+        </w:numPr>
+        <w:rPr>
+          <w:sz w:val="24"/>
+          <w:szCs w:val="24"/>
+          <w:lang w:val="en-US"/>
+        </w:rPr>
+      </w:pPr>
+      <w:r>
+        <w:rPr>
+          <w:sz w:val="24"/>
+          <w:szCs w:val="24"/>
+          <w:lang w:val="en-US"/>
+        </w:rPr>
+        <w:t xml:space="preserve">Before </w:t>
+      </w:r>
+      <w:proofErr w:type="spellStart"/>
+      <w:r>
+        <w:rPr>
+          <w:b/>
+          <w:bCs/>
+          <w:sz w:val="24"/>
+          <w:szCs w:val="24"/>
+          <w:lang w:val="en-US"/>
+        </w:rPr>
+        <w:t>executeInst</w:t>
+      </w:r>
+      <w:proofErr w:type="spellEnd"/>
+      <w:r>
+        <w:rPr>
+          <w:sz w:val="24"/>
+          <w:szCs w:val="24"/>
+          <w:lang w:val="en-US"/>
+        </w:rPr>
+        <w:t xml:space="preserve"> executed the tokenized instruction of a single core. Now it feed an array of tokenized instruction to </w:t>
+      </w:r>
+      <w:proofErr w:type="spellStart"/>
+      <w:r>
+        <w:rPr>
+          <w:b/>
+          <w:bCs/>
+          <w:sz w:val="24"/>
+          <w:szCs w:val="24"/>
+          <w:lang w:val="en-US"/>
+        </w:rPr>
+        <w:t>doIns</w:t>
+      </w:r>
+      <w:proofErr w:type="spellEnd"/>
+      <w:r>
+        <w:rPr>
+          <w:sz w:val="24"/>
+          <w:szCs w:val="24"/>
+          <w:lang w:val="en-US"/>
+        </w:rPr>
+        <w:t xml:space="preserve"> of the Dram class for execution. </w:t>
       </w:r>
     </w:p>
     <w:p>
@@ -662,26 +890,55 @@
           <w:szCs w:val="24"/>
           <w:lang w:val="en-US"/>
         </w:rPr>
-        <w:t xml:space="preserve">Before </w:t>
-      </w:r>
-      <w:r>
-        <w:rPr>
-          <w:b/>
-          <w:bCs/>
-          <w:sz w:val="24"/>
-          <w:szCs w:val="24"/>
-          <w:lang w:val="en-US"/>
-        </w:rPr>
-        <w:t>executeInst</w:t>
-      </w:r>
-      <w:r>
-        <w:rPr>
-          <w:sz w:val="24"/>
-          <w:szCs w:val="24"/>
-          <w:lang w:val="en-US"/>
-        </w:rPr>
-        <w:t xml:space="preserve"> executed the tokenized instruction of a single core. Now it feed an array of tokenized instruction to </w:t>
-      </w:r>
+        <w:t xml:space="preserve">Functions like </w:t>
+      </w:r>
+      <w:proofErr w:type="spellStart"/>
+      <w:r>
+        <w:rPr>
+          <w:b/>
+          <w:bCs/>
+          <w:sz w:val="24"/>
+          <w:szCs w:val="24"/>
+          <w:lang w:val="en-US"/>
+        </w:rPr>
+        <w:t>InnitTask</w:t>
+      </w:r>
+      <w:proofErr w:type="spellEnd"/>
+      <w:r>
+        <w:rPr>
+          <w:sz w:val="24"/>
+          <w:szCs w:val="24"/>
+          <w:lang w:val="en-US"/>
+        </w:rPr>
+        <w:t xml:space="preserve"> (</w:t>
+      </w:r>
+      <w:proofErr w:type="spellStart"/>
+      <w:r>
+        <w:rPr>
+          <w:sz w:val="24"/>
+          <w:szCs w:val="24"/>
+          <w:lang w:val="en-US"/>
+        </w:rPr>
+        <w:t>intialise</w:t>
+      </w:r>
+      <w:proofErr w:type="spellEnd"/>
+      <w:r>
+        <w:rPr>
+          <w:sz w:val="24"/>
+          <w:szCs w:val="24"/>
+          <w:lang w:val="en-US"/>
+        </w:rPr>
+        <w:t xml:space="preserve"> the task in DRAM)</w:t>
+      </w:r>
+      <w:r>
+        <w:rPr>
+          <w:sz w:val="24"/>
+          <w:szCs w:val="24"/>
+          <w:lang w:val="en-US"/>
+        </w:rPr>
+        <w:t xml:space="preserve">, </w:t>
+      </w:r>
+      <w:proofErr w:type="spellStart"/>
       <w:r>
         <w:rPr>
           <w:b/>
@@ -692,53 +949,24 @@
         </w:rPr>
         <w:t>doIns</w:t>
       </w:r>
-      <w:r>
-        <w:rPr>
-          <w:sz w:val="24"/>
-          <w:szCs w:val="24"/>
-          <w:lang w:val="en-US"/>
-        </w:rPr>
-        <w:t xml:space="preserve"> of the Dram class for execution. </w:t>
-      </w:r>
-    </w:p>
-    <w:p>
-      <w:pPr>
-        <w:pStyle w:val="ListParagraph"/>
-        <w:numPr>
-          <w:ilvl w:val="0"/>
-          <w:numId w:val="5"/>
-        </w:numPr>
-        <w:rPr>
-          <w:sz w:val="24"/>
-          <w:szCs w:val="24"/>
-          <w:lang w:val="en-US"/>
-        </w:rPr>
-      </w:pPr>
-      <w:r>
-        <w:rPr>
-          <w:sz w:val="24"/>
-          <w:szCs w:val="24"/>
-          <w:lang w:val="en-US"/>
-        </w:rPr>
-        <w:t xml:space="preserve">Functions like </w:t>
-      </w:r>
-      <w:r>
-        <w:rPr>
-          <w:b/>
-          <w:bCs/>
-          <w:sz w:val="24"/>
-          <w:szCs w:val="24"/>
-          <w:lang w:val="en-US"/>
-        </w:rPr>
-        <w:t>InnitTask</w:t>
-      </w:r>
-      <w:r>
-        <w:rPr>
-          <w:sz w:val="24"/>
-          <w:szCs w:val="24"/>
-          <w:lang w:val="en-US"/>
-        </w:rPr>
-        <w:t xml:space="preserve"> (intialise the task in DRAM)</w:t>
+      <w:proofErr w:type="spellEnd"/>
+      <w:r>
+        <w:rPr>
+          <w:b/>
+          <w:bCs/>
+          <w:sz w:val="24"/>
+          <w:szCs w:val="24"/>
+          <w:lang w:val="en-US"/>
+        </w:rPr>
+        <w:t xml:space="preserve"> </w:t>
+      </w:r>
+      <w:r>
+        <w:rPr>
+          <w:sz w:val="24"/>
+          <w:szCs w:val="24"/>
+          <w:lang w:val="en-US"/>
+        </w:rPr>
+        <w:t>(multicore execution of instructions)</w:t>
       </w:r>
       <w:r>
         <w:rPr>
@@ -748,33 +976,43 @@
         </w:rPr>
         <w:t xml:space="preserve">, </w:t>
       </w:r>
-      <w:r>
-        <w:rPr>
-          <w:b/>
-          <w:bCs/>
-          <w:sz w:val="24"/>
-          <w:szCs w:val="24"/>
-          <w:lang w:val="en-US"/>
-        </w:rPr>
-        <w:t>doIns</w:t>
-      </w:r>
-      <w:r>
-        <w:rPr>
-          <w:b/>
-          <w:bCs/>
-          <w:sz w:val="24"/>
-          <w:szCs w:val="24"/>
-          <w:lang w:val="en-US"/>
-        </w:rPr>
-        <w:t xml:space="preserve"> </w:t>
-      </w:r>
-      <w:r>
-        <w:rPr>
-          <w:sz w:val="24"/>
-          <w:szCs w:val="24"/>
-          <w:lang w:val="en-US"/>
-        </w:rPr>
-        <w:t>(multicore execution of instructions)</w:t>
+      <w:proofErr w:type="spellStart"/>
+      <w:r>
+        <w:rPr>
+          <w:b/>
+          <w:bCs/>
+          <w:sz w:val="24"/>
+          <w:szCs w:val="24"/>
+          <w:lang w:val="en-US"/>
+        </w:rPr>
+        <w:t>performInst</w:t>
+      </w:r>
+      <w:proofErr w:type="spellEnd"/>
+      <w:r>
+        <w:rPr>
+          <w:sz w:val="24"/>
+          <w:szCs w:val="24"/>
+          <w:lang w:val="en-US"/>
+        </w:rPr>
+        <w:t xml:space="preserve"> (non </w:t>
+      </w:r>
+      <w:proofErr w:type="spellStart"/>
+      <w:r>
+        <w:rPr>
+          <w:sz w:val="24"/>
+          <w:szCs w:val="24"/>
+          <w:lang w:val="en-US"/>
+        </w:rPr>
+        <w:t>lw-sw</w:t>
+      </w:r>
+      <w:proofErr w:type="spellEnd"/>
+      <w:r>
+        <w:rPr>
+          <w:sz w:val="24"/>
+          <w:szCs w:val="24"/>
+          <w:lang w:val="en-US"/>
+        </w:rPr>
+        <w:t xml:space="preserve"> instruction)</w:t>
       </w:r>
       <w:r>
         <w:rPr>
@@ -784,32 +1022,7 @@
         </w:rPr>
         <w:t xml:space="preserve">, </w:t>
       </w:r>
-      <w:r>
-        <w:rPr>
-          <w:b/>
-          <w:bCs/>
-          <w:sz w:val="24"/>
-          <w:szCs w:val="24"/>
-          <w:lang w:val="en-US"/>
-        </w:rPr>
-        <w:t>performInst</w:t>
-      </w:r>
-      <w:r>
-        <w:rPr>
-          <w:sz w:val="24"/>
-          <w:szCs w:val="24"/>
-          <w:lang w:val="en-US"/>
-        </w:rPr>
-        <w:t xml:space="preserve"> (non lw-sw instruction)</w:t>
-      </w:r>
-      <w:r>
-        <w:rPr>
-          <w:sz w:val="24"/>
-          <w:szCs w:val="24"/>
-          <w:lang w:val="en-US"/>
-        </w:rPr>
-        <w:t xml:space="preserve">, </w:t>
-      </w:r>
+      <w:proofErr w:type="spellStart"/>
       <w:r>
         <w:rPr>
           <w:b/>
@@ -820,6 +1033,7 @@
         </w:rPr>
         <w:t>handleBlock</w:t>
       </w:r>
+      <w:proofErr w:type="spellEnd"/>
       <w:r>
         <w:rPr>
           <w:sz w:val="24"/>
@@ -860,15 +1074,6 @@
         </w:rPr>
         <w:t>to manage multiple cores.</w:t>
       </w:r>
-    </w:p>
-    <w:p>
-      <w:pPr>
-        <w:rPr>
-          <w:sz w:val="24"/>
-          <w:szCs w:val="24"/>
-          <w:lang w:val="en-US"/>
-        </w:rPr>
-      </w:pPr>
     </w:p>
     <w:p>
       <w:pPr>
@@ -915,6 +1120,7 @@
         </w:rPr>
         <w:t xml:space="preserve">the multicore we have an array of N register set each for one core named </w:t>
       </w:r>
+      <w:proofErr w:type="spellStart"/>
       <w:r>
         <w:rPr>
           <w:b/>
@@ -925,6 +1131,7 @@
         </w:rPr>
         <w:t>allReg</w:t>
       </w:r>
+      <w:proofErr w:type="spellEnd"/>
       <w:r>
         <w:rPr>
           <w:sz w:val="24"/>
@@ -1015,7 +1222,25 @@
           <w:szCs w:val="24"/>
           <w:lang w:val="en-US"/>
         </w:rPr>
-        <w:t xml:space="preserve"> which contains the instruction that is being executed in that particular core. </w:t>
+        <w:t xml:space="preserve"> which contains the instruction that is being executed in that </w:t>
+      </w:r>
+      <w:proofErr w:type="gramStart"/>
+      <w:r>
+        <w:rPr>
+          <w:sz w:val="24"/>
+          <w:szCs w:val="24"/>
+          <w:lang w:val="en-US"/>
+        </w:rPr>
+        <w:t>particular core</w:t>
+      </w:r>
+      <w:proofErr w:type="gramEnd"/>
+      <w:r>
+        <w:rPr>
+          <w:sz w:val="24"/>
+          <w:szCs w:val="24"/>
+          <w:lang w:val="en-US"/>
+        </w:rPr>
+        <w:t xml:space="preserve">. </w:t>
       </w:r>
     </w:p>
     <w:p>
@@ -1051,6 +1276,7 @@
         </w:rPr>
         <w:t xml:space="preserve"> object containing the tokenized instruction set which is done by </w:t>
       </w:r>
+      <w:proofErr w:type="spellStart"/>
       <w:r>
         <w:rPr>
           <w:b/>
@@ -1061,6 +1287,7 @@
         </w:rPr>
         <w:t>lineToken</w:t>
       </w:r>
+      <w:proofErr w:type="spellEnd"/>
       <w:r>
         <w:rPr>
           <w:sz w:val="24"/>
@@ -1069,15 +1296,27 @@
         </w:rPr>
         <w:t xml:space="preserve"> function. After this now the </w:t>
       </w:r>
-      <w:r>
-        <w:rPr>
-          <w:b/>
-          <w:bCs/>
-          <w:sz w:val="24"/>
-          <w:szCs w:val="24"/>
-          <w:lang w:val="en-US"/>
-        </w:rPr>
-        <w:t xml:space="preserve">executeInst </w:t>
+      <w:proofErr w:type="spellStart"/>
+      <w:r>
+        <w:rPr>
+          <w:b/>
+          <w:bCs/>
+          <w:sz w:val="24"/>
+          <w:szCs w:val="24"/>
+          <w:lang w:val="en-US"/>
+        </w:rPr>
+        <w:t>executeInst</w:t>
+      </w:r>
+      <w:proofErr w:type="spellEnd"/>
+      <w:r>
+        <w:rPr>
+          <w:b/>
+          <w:bCs/>
+          <w:sz w:val="24"/>
+          <w:szCs w:val="24"/>
+          <w:lang w:val="en-US"/>
+        </w:rPr>
+        <w:t xml:space="preserve"> </w:t>
       </w:r>
       <w:r>
         <w:rPr>
@@ -1117,7 +1356,43 @@
           <w:szCs w:val="24"/>
           <w:lang w:val="en-US"/>
         </w:rPr>
-        <w:t>If core is stuck or completed (stuck[i]==-1 || -2) then don’t change the instruction which is already present.</w:t>
+        <w:t>If core is stuck or completed (stuck[</w:t>
+      </w:r>
+      <w:proofErr w:type="spellStart"/>
+      <w:r>
+        <w:rPr>
+          <w:sz w:val="24"/>
+          <w:szCs w:val="24"/>
+          <w:lang w:val="en-US"/>
+        </w:rPr>
+        <w:t>i</w:t>
+      </w:r>
+      <w:proofErr w:type="spellEnd"/>
+      <w:r>
+        <w:rPr>
+          <w:sz w:val="24"/>
+          <w:szCs w:val="24"/>
+          <w:lang w:val="en-US"/>
+        </w:rPr>
+        <w:t xml:space="preserve">]==-1 || -2) then </w:t>
+      </w:r>
+      <w:proofErr w:type="gramStart"/>
+      <w:r>
+        <w:rPr>
+          <w:sz w:val="24"/>
+          <w:szCs w:val="24"/>
+          <w:lang w:val="en-US"/>
+        </w:rPr>
+        <w:t>don’t</w:t>
+      </w:r>
+      <w:proofErr w:type="gramEnd"/>
+      <w:r>
+        <w:rPr>
+          <w:sz w:val="24"/>
+          <w:szCs w:val="24"/>
+          <w:lang w:val="en-US"/>
+        </w:rPr>
+        <w:t xml:space="preserve"> change the instruction which is already present.</w:t>
       </w:r>
     </w:p>
     <w:p>
@@ -1140,7 +1415,25 @@
           <w:szCs w:val="24"/>
           <w:lang w:val="en-US"/>
         </w:rPr>
-        <w:t>Else provide the next instruction if stuck[i] is 0 or the instruction to where it is jumped.</w:t>
+        <w:t>Else provide the next instruction if stuck[</w:t>
+      </w:r>
+      <w:proofErr w:type="spellStart"/>
+      <w:r>
+        <w:rPr>
+          <w:sz w:val="24"/>
+          <w:szCs w:val="24"/>
+          <w:lang w:val="en-US"/>
+        </w:rPr>
+        <w:t>i</w:t>
+      </w:r>
+      <w:proofErr w:type="spellEnd"/>
+      <w:r>
+        <w:rPr>
+          <w:sz w:val="24"/>
+          <w:szCs w:val="24"/>
+          <w:lang w:val="en-US"/>
+        </w:rPr>
+        <w:t>] is 0 or the instruction to where it is jumped.</w:t>
       </w:r>
     </w:p>
     <w:p>
@@ -1160,6 +1453,7 @@
         </w:rPr>
         <w:t xml:space="preserve">This array of instruction is provided to </w:t>
       </w:r>
+      <w:proofErr w:type="spellStart"/>
       <w:r>
         <w:rPr>
           <w:b/>
@@ -1170,6 +1464,7 @@
         </w:rPr>
         <w:t>doIns</w:t>
       </w:r>
+      <w:proofErr w:type="spellEnd"/>
       <w:r>
         <w:rPr>
           <w:sz w:val="24"/>
@@ -1184,8 +1479,43 @@
           <w:szCs w:val="24"/>
           <w:lang w:val="en-US"/>
         </w:rPr>
-        <w:t xml:space="preserve">if there is a dependency it blocks the core through stuck[i] and further </w:t>
-      </w:r>
+        <w:t xml:space="preserve">if there is </w:t>
+      </w:r>
+      <w:r>
+        <w:rPr>
+          <w:sz w:val="24"/>
+          <w:szCs w:val="24"/>
+          <w:lang w:val="en-US"/>
+        </w:rPr>
+        <w:t xml:space="preserve">any </w:t>
+      </w:r>
+      <w:r>
+        <w:rPr>
+          <w:sz w:val="24"/>
+          <w:szCs w:val="24"/>
+          <w:lang w:val="en-US"/>
+        </w:rPr>
+        <w:t>dependency it blocks the core through stuck[</w:t>
+      </w:r>
+      <w:proofErr w:type="spellStart"/>
+      <w:r>
+        <w:rPr>
+          <w:sz w:val="24"/>
+          <w:szCs w:val="24"/>
+          <w:lang w:val="en-US"/>
+        </w:rPr>
+        <w:t>i</w:t>
+      </w:r>
+      <w:proofErr w:type="spellEnd"/>
+      <w:r>
+        <w:rPr>
+          <w:sz w:val="24"/>
+          <w:szCs w:val="24"/>
+          <w:lang w:val="en-US"/>
+        </w:rPr>
+        <w:t xml:space="preserve">] and further </w:t>
+      </w:r>
+      <w:proofErr w:type="spellStart"/>
       <w:r>
         <w:rPr>
           <w:b/>
@@ -1196,14 +1526,34 @@
         </w:rPr>
         <w:t>handleBlock</w:t>
       </w:r>
-      <w:r>
-        <w:rPr>
-          <w:sz w:val="24"/>
-          <w:szCs w:val="24"/>
-          <w:lang w:val="en-US"/>
-        </w:rPr>
-        <w:t xml:space="preserve"> will take care of the execution. If there isn’t any dependency then </w:t>
-      </w:r>
+      <w:proofErr w:type="spellEnd"/>
+      <w:r>
+        <w:rPr>
+          <w:sz w:val="24"/>
+          <w:szCs w:val="24"/>
+          <w:lang w:val="en-US"/>
+        </w:rPr>
+        <w:t xml:space="preserve"> will take care of the execution. If there isn’t any </w:t>
+      </w:r>
+      <w:proofErr w:type="gramStart"/>
+      <w:r>
+        <w:rPr>
+          <w:sz w:val="24"/>
+          <w:szCs w:val="24"/>
+          <w:lang w:val="en-US"/>
+        </w:rPr>
+        <w:t>dependency</w:t>
+      </w:r>
+      <w:proofErr w:type="gramEnd"/>
+      <w:r>
+        <w:rPr>
+          <w:sz w:val="24"/>
+          <w:szCs w:val="24"/>
+          <w:lang w:val="en-US"/>
+        </w:rPr>
+        <w:t xml:space="preserve"> then </w:t>
+      </w:r>
+      <w:proofErr w:type="spellStart"/>
       <w:r>
         <w:rPr>
           <w:b/>
@@ -1214,13 +1564,68 @@
         </w:rPr>
         <w:t>performInst</w:t>
       </w:r>
-      <w:r>
-        <w:rPr>
-          <w:sz w:val="24"/>
-          <w:szCs w:val="24"/>
-          <w:lang w:val="en-US"/>
-        </w:rPr>
-        <w:t xml:space="preserve"> will take care of non lw/sw instruction and waiter is initialized for lw/sw. Now here we also take care of </w:t>
+      <w:proofErr w:type="spellEnd"/>
+      <w:r>
+        <w:rPr>
+          <w:sz w:val="24"/>
+          <w:szCs w:val="24"/>
+          <w:lang w:val="en-US"/>
+        </w:rPr>
+        <w:t xml:space="preserve"> will take care of non </w:t>
+      </w:r>
+      <w:proofErr w:type="spellStart"/>
+      <w:r>
+        <w:rPr>
+          <w:sz w:val="24"/>
+          <w:szCs w:val="24"/>
+          <w:lang w:val="en-US"/>
+        </w:rPr>
+        <w:t>lw</w:t>
+      </w:r>
+      <w:proofErr w:type="spellEnd"/>
+      <w:r>
+        <w:rPr>
+          <w:sz w:val="24"/>
+          <w:szCs w:val="24"/>
+          <w:lang w:val="en-US"/>
+        </w:rPr>
+        <w:t>/</w:t>
+      </w:r>
+      <w:proofErr w:type="spellStart"/>
+      <w:r>
+        <w:rPr>
+          <w:sz w:val="24"/>
+          <w:szCs w:val="24"/>
+          <w:lang w:val="en-US"/>
+        </w:rPr>
+        <w:t>sw</w:t>
+      </w:r>
+      <w:proofErr w:type="spellEnd"/>
+      <w:r>
+        <w:rPr>
+          <w:sz w:val="24"/>
+          <w:szCs w:val="24"/>
+          <w:lang w:val="en-US"/>
+        </w:rPr>
+        <w:t xml:space="preserve"> instruction and waiter is initialized for </w:t>
+      </w:r>
+      <w:proofErr w:type="spellStart"/>
+      <w:r>
+        <w:rPr>
+          <w:sz w:val="24"/>
+          <w:szCs w:val="24"/>
+          <w:lang w:val="en-US"/>
+        </w:rPr>
+        <w:t>lw</w:t>
+      </w:r>
+      <w:proofErr w:type="spellEnd"/>
+      <w:r>
+        <w:rPr>
+          <w:sz w:val="24"/>
+          <w:szCs w:val="24"/>
+          <w:lang w:val="en-US"/>
+        </w:rPr>
+        <w:t xml:space="preserve">/sw. Now here we also take care of </w:t>
       </w:r>
       <w:r>
         <w:rPr>
@@ -1238,7 +1643,43 @@
           <w:szCs w:val="24"/>
           <w:lang w:val="en-US"/>
         </w:rPr>
-        <w:t xml:space="preserve"> such as 2 lw into the same register or two sw from the same address.</w:t>
+        <w:t xml:space="preserve"> such as 2 </w:t>
+      </w:r>
+      <w:proofErr w:type="spellStart"/>
+      <w:r>
+        <w:rPr>
+          <w:sz w:val="24"/>
+          <w:szCs w:val="24"/>
+          <w:lang w:val="en-US"/>
+        </w:rPr>
+        <w:t>lw</w:t>
+      </w:r>
+      <w:proofErr w:type="spellEnd"/>
+      <w:r>
+        <w:rPr>
+          <w:sz w:val="24"/>
+          <w:szCs w:val="24"/>
+          <w:lang w:val="en-US"/>
+        </w:rPr>
+        <w:t xml:space="preserve"> into the same register or two </w:t>
+      </w:r>
+      <w:proofErr w:type="spellStart"/>
+      <w:r>
+        <w:rPr>
+          <w:sz w:val="24"/>
+          <w:szCs w:val="24"/>
+          <w:lang w:val="en-US"/>
+        </w:rPr>
+        <w:t>sw</w:t>
+      </w:r>
+      <w:proofErr w:type="spellEnd"/>
+      <w:r>
+        <w:rPr>
+          <w:sz w:val="24"/>
+          <w:szCs w:val="24"/>
+          <w:lang w:val="en-US"/>
+        </w:rPr>
+        <w:t xml:space="preserve"> from the same address.</w:t>
       </w:r>
     </w:p>
     <w:p>
@@ -1279,6 +1720,634 @@
           <w:u w:val="single"/>
           <w:lang w:val="en-US"/>
         </w:rPr>
+        <w:t>Constraints:</w:t>
+      </w:r>
+    </w:p>
+    <w:p>
+      <w:pPr>
+        <w:pStyle w:val="ListParagraph"/>
+        <w:numPr>
+          <w:ilvl w:val="0"/>
+          <w:numId w:val="3"/>
+        </w:numPr>
+        <w:rPr>
+          <w:sz w:val="24"/>
+          <w:szCs w:val="24"/>
+          <w:lang w:val="en-US"/>
+        </w:rPr>
+      </w:pPr>
+      <w:r>
+        <w:rPr>
+          <w:sz w:val="24"/>
+          <w:szCs w:val="24"/>
+          <w:lang w:val="en-US"/>
+        </w:rPr>
+        <w:t>Initially all the registered are set to 0.</w:t>
+      </w:r>
+    </w:p>
+    <w:p>
+      <w:pPr>
+        <w:pStyle w:val="ListParagraph"/>
+        <w:numPr>
+          <w:ilvl w:val="0"/>
+          <w:numId w:val="3"/>
+        </w:numPr>
+        <w:rPr>
+          <w:sz w:val="24"/>
+          <w:szCs w:val="24"/>
+          <w:lang w:val="en-US"/>
+        </w:rPr>
+      </w:pPr>
+      <w:r>
+        <w:rPr>
+          <w:sz w:val="24"/>
+          <w:szCs w:val="24"/>
+          <w:lang w:val="en-US"/>
+        </w:rPr>
+        <w:t>Memory values used will be multiple of 4 only, no intermediate memory change available.</w:t>
+      </w:r>
+    </w:p>
+    <w:p>
+      <w:pPr>
+        <w:pStyle w:val="ListParagraph"/>
+        <w:numPr>
+          <w:ilvl w:val="0"/>
+          <w:numId w:val="3"/>
+        </w:numPr>
+        <w:rPr>
+          <w:sz w:val="24"/>
+          <w:szCs w:val="24"/>
+          <w:lang w:val="en-US"/>
+        </w:rPr>
+      </w:pPr>
+      <w:r>
+        <w:rPr>
+          <w:sz w:val="24"/>
+          <w:szCs w:val="24"/>
+          <w:lang w:val="en-US"/>
+        </w:rPr>
+        <w:t>Maximum memory size is 2^20, any value more than that will cause “Overflow Error”.</w:t>
+      </w:r>
+    </w:p>
+    <w:p>
+      <w:pPr>
+        <w:pStyle w:val="ListParagraph"/>
+        <w:numPr>
+          <w:ilvl w:val="0"/>
+          <w:numId w:val="3"/>
+        </w:numPr>
+        <w:rPr>
+          <w:sz w:val="24"/>
+          <w:szCs w:val="24"/>
+          <w:lang w:val="en-US"/>
+        </w:rPr>
+      </w:pPr>
+      <w:r>
+        <w:rPr>
+          <w:sz w:val="24"/>
+          <w:szCs w:val="24"/>
+          <w:lang w:val="en-US"/>
+        </w:rPr>
+        <w:t xml:space="preserve">Since the size of a row buffer is 32 </w:t>
+      </w:r>
+      <w:proofErr w:type="spellStart"/>
+      <w:r>
+        <w:rPr>
+          <w:sz w:val="24"/>
+          <w:szCs w:val="24"/>
+          <w:lang w:val="en-US"/>
+        </w:rPr>
+        <w:t>lw</w:t>
+      </w:r>
+      <w:proofErr w:type="spellEnd"/>
+      <w:r>
+        <w:rPr>
+          <w:sz w:val="24"/>
+          <w:szCs w:val="24"/>
+          <w:lang w:val="en-US"/>
+        </w:rPr>
+        <w:t xml:space="preserve"> request in a particular row cannot exceed 32.</w:t>
+      </w:r>
+    </w:p>
+    <w:p>
+      <w:pPr>
+        <w:rPr>
+          <w:b/>
+          <w:bCs/>
+          <w:sz w:val="28"/>
+          <w:szCs w:val="28"/>
+          <w:u w:val="single"/>
+          <w:lang w:val="en-US"/>
+        </w:rPr>
+      </w:pPr>
+      <w:r>
+        <w:rPr>
+          <w:b/>
+          <w:bCs/>
+          <w:sz w:val="28"/>
+          <w:szCs w:val="28"/>
+          <w:u w:val="single"/>
+          <w:lang w:val="en-US"/>
+        </w:rPr>
+        <w:t xml:space="preserve">MRM Implementation: </w:t>
+      </w:r>
+    </w:p>
+    <w:p>
+      <w:pPr>
+        <w:pStyle w:val="ListParagraph"/>
+        <w:numPr>
+          <w:ilvl w:val="0"/>
+          <w:numId w:val="10"/>
+        </w:numPr>
+        <w:jc w:val="both"/>
+        <w:rPr>
+          <w:sz w:val="24"/>
+          <w:szCs w:val="24"/>
+          <w:lang w:val="en-US"/>
+        </w:rPr>
+      </w:pPr>
+      <w:r>
+        <w:rPr>
+          <w:sz w:val="24"/>
+          <w:szCs w:val="24"/>
+          <w:lang w:val="en-US"/>
+        </w:rPr>
+        <w:t>W</w:t>
+      </w:r>
+      <w:r>
+        <w:rPr>
+          <w:sz w:val="24"/>
+          <w:szCs w:val="24"/>
+          <w:lang w:val="en-US"/>
+        </w:rPr>
+        <w:t xml:space="preserve">e have </w:t>
+      </w:r>
+      <w:r>
+        <w:rPr>
+          <w:sz w:val="24"/>
+          <w:szCs w:val="24"/>
+          <w:lang w:val="en-US"/>
+        </w:rPr>
+        <w:t xml:space="preserve">stored </w:t>
+      </w:r>
+      <w:r>
+        <w:rPr>
+          <w:sz w:val="24"/>
+          <w:szCs w:val="24"/>
+          <w:lang w:val="en-US"/>
+        </w:rPr>
+        <w:t>the</w:t>
+      </w:r>
+      <w:r>
+        <w:rPr>
+          <w:sz w:val="24"/>
+          <w:szCs w:val="24"/>
+          <w:lang w:val="en-US"/>
+        </w:rPr>
+        <w:t xml:space="preserve"> </w:t>
+      </w:r>
+      <w:r>
+        <w:rPr>
+          <w:b/>
+          <w:bCs/>
+          <w:sz w:val="24"/>
+          <w:szCs w:val="24"/>
+          <w:lang w:val="en-US"/>
+        </w:rPr>
+        <w:t>priority</w:t>
+      </w:r>
+      <w:r>
+        <w:rPr>
+          <w:sz w:val="24"/>
+          <w:szCs w:val="24"/>
+          <w:lang w:val="en-US"/>
+        </w:rPr>
+        <w:t xml:space="preserve"> that is given to cores. We have </w:t>
+      </w:r>
+      <w:r>
+        <w:rPr>
+          <w:b/>
+          <w:bCs/>
+          <w:sz w:val="24"/>
+          <w:szCs w:val="24"/>
+          <w:lang w:val="en-US"/>
+        </w:rPr>
+        <w:t xml:space="preserve">FIFO </w:t>
+      </w:r>
+      <w:r>
+        <w:rPr>
+          <w:sz w:val="24"/>
+          <w:szCs w:val="24"/>
+          <w:lang w:val="en-US"/>
+        </w:rPr>
+        <w:t xml:space="preserve">(first in first out) logic for priorities, </w:t>
+      </w:r>
+      <w:proofErr w:type="gramStart"/>
+      <w:r>
+        <w:rPr>
+          <w:sz w:val="24"/>
+          <w:szCs w:val="24"/>
+          <w:lang w:val="en-US"/>
+        </w:rPr>
+        <w:t>i.e.</w:t>
+      </w:r>
+      <w:proofErr w:type="gramEnd"/>
+      <w:r>
+        <w:rPr>
+          <w:sz w:val="24"/>
+          <w:szCs w:val="24"/>
+          <w:lang w:val="en-US"/>
+        </w:rPr>
+        <w:t xml:space="preserve"> the core that get stuck the first is given highest priority.</w:t>
+      </w:r>
+    </w:p>
+    <w:p>
+      <w:pPr>
+        <w:pStyle w:val="ListParagraph"/>
+        <w:numPr>
+          <w:ilvl w:val="0"/>
+          <w:numId w:val="10"/>
+        </w:numPr>
+        <w:jc w:val="both"/>
+        <w:rPr>
+          <w:sz w:val="24"/>
+          <w:szCs w:val="24"/>
+          <w:lang w:val="en-US"/>
+        </w:rPr>
+      </w:pPr>
+      <w:r>
+        <w:rPr>
+          <w:sz w:val="24"/>
+          <w:szCs w:val="24"/>
+          <w:lang w:val="en-US"/>
+        </w:rPr>
+        <w:t xml:space="preserve">To make sure we need to check for </w:t>
+      </w:r>
+      <w:r>
+        <w:rPr>
+          <w:b/>
+          <w:bCs/>
+          <w:sz w:val="24"/>
+          <w:szCs w:val="24"/>
+          <w:lang w:val="en-US"/>
+        </w:rPr>
+        <w:t>dependency</w:t>
+      </w:r>
+      <w:r>
+        <w:rPr>
+          <w:sz w:val="24"/>
+          <w:szCs w:val="24"/>
+          <w:lang w:val="en-US"/>
+        </w:rPr>
+        <w:t xml:space="preserve"> every time for </w:t>
+      </w:r>
+      <w:proofErr w:type="gramStart"/>
+      <w:r>
+        <w:rPr>
+          <w:sz w:val="24"/>
+          <w:szCs w:val="24"/>
+          <w:lang w:val="en-US"/>
+        </w:rPr>
+        <w:t>an</w:t>
+      </w:r>
+      <w:proofErr w:type="gramEnd"/>
+      <w:r>
+        <w:rPr>
+          <w:sz w:val="24"/>
+          <w:szCs w:val="24"/>
+          <w:lang w:val="en-US"/>
+        </w:rPr>
+        <w:t xml:space="preserve"> stuck instruction, we store its dependency information at first computation and as instructions gets executed in DRAM, we modify that, saving some clocks.</w:t>
+      </w:r>
+    </w:p>
+    <w:p>
+      <w:pPr>
+        <w:pStyle w:val="ListParagraph"/>
+        <w:numPr>
+          <w:ilvl w:val="0"/>
+          <w:numId w:val="10"/>
+        </w:numPr>
+        <w:jc w:val="both"/>
+        <w:rPr>
+          <w:sz w:val="24"/>
+          <w:szCs w:val="24"/>
+          <w:lang w:val="en-US"/>
+        </w:rPr>
+      </w:pPr>
+      <w:r>
+        <w:rPr>
+          <w:sz w:val="24"/>
+          <w:szCs w:val="24"/>
+          <w:lang w:val="en-US"/>
+        </w:rPr>
+        <w:t xml:space="preserve">So, the core idea is once the core </w:t>
+      </w:r>
+      <w:proofErr w:type="gramStart"/>
+      <w:r>
+        <w:rPr>
+          <w:sz w:val="24"/>
+          <w:szCs w:val="24"/>
+          <w:lang w:val="en-US"/>
+        </w:rPr>
+        <w:t>get</w:t>
+      </w:r>
+      <w:proofErr w:type="gramEnd"/>
+      <w:r>
+        <w:rPr>
+          <w:sz w:val="24"/>
+          <w:szCs w:val="24"/>
+          <w:lang w:val="en-US"/>
+        </w:rPr>
+        <w:t xml:space="preserve"> </w:t>
+      </w:r>
+      <w:proofErr w:type="spellStart"/>
+      <w:r>
+        <w:rPr>
+          <w:sz w:val="24"/>
+          <w:szCs w:val="24"/>
+          <w:lang w:val="en-US"/>
+        </w:rPr>
+        <w:t>stucked</w:t>
+      </w:r>
+      <w:proofErr w:type="spellEnd"/>
+      <w:r>
+        <w:rPr>
+          <w:sz w:val="24"/>
+          <w:szCs w:val="24"/>
+          <w:lang w:val="en-US"/>
+        </w:rPr>
+        <w:t xml:space="preserve">, add it in </w:t>
+      </w:r>
+      <w:r>
+        <w:rPr>
+          <w:b/>
+          <w:bCs/>
+          <w:sz w:val="24"/>
+          <w:szCs w:val="24"/>
+          <w:lang w:val="en-US"/>
+        </w:rPr>
+        <w:t>priority</w:t>
+      </w:r>
+      <w:r>
+        <w:rPr>
+          <w:b/>
+          <w:bCs/>
+          <w:sz w:val="24"/>
+          <w:szCs w:val="24"/>
+          <w:lang w:val="en-US"/>
+        </w:rPr>
+        <w:t xml:space="preserve"> </w:t>
+      </w:r>
+      <w:r>
+        <w:rPr>
+          <w:sz w:val="24"/>
+          <w:szCs w:val="24"/>
+          <w:lang w:val="en-US"/>
+        </w:rPr>
+        <w:t xml:space="preserve">and once an DRAM execution is done modify the </w:t>
+      </w:r>
+      <w:r>
+        <w:rPr>
+          <w:b/>
+          <w:bCs/>
+          <w:sz w:val="24"/>
+          <w:szCs w:val="24"/>
+          <w:lang w:val="en-US"/>
+        </w:rPr>
+        <w:t xml:space="preserve">dependency. </w:t>
+      </w:r>
+      <w:r>
+        <w:rPr>
+          <w:sz w:val="24"/>
+          <w:szCs w:val="24"/>
+          <w:lang w:val="en-US"/>
+        </w:rPr>
+        <w:t xml:space="preserve">Once dependency becomes empty, remove the first element of </w:t>
+      </w:r>
+      <w:proofErr w:type="gramStart"/>
+      <w:r>
+        <w:rPr>
+          <w:sz w:val="24"/>
+          <w:szCs w:val="24"/>
+          <w:lang w:val="en-US"/>
+        </w:rPr>
+        <w:t>priority</w:t>
+      </w:r>
+      <w:proofErr w:type="gramEnd"/>
+      <w:r>
+        <w:rPr>
+          <w:sz w:val="24"/>
+          <w:szCs w:val="24"/>
+          <w:lang w:val="en-US"/>
+        </w:rPr>
+        <w:t xml:space="preserve"> and resume the corresponding core by making stuck to -1. </w:t>
+      </w:r>
+    </w:p>
+    <w:p>
+      <w:pPr>
+        <w:rPr>
+          <w:b/>
+          <w:bCs/>
+          <w:sz w:val="28"/>
+          <w:szCs w:val="28"/>
+          <w:u w:val="single"/>
+          <w:lang w:val="en-US"/>
+        </w:rPr>
+      </w:pPr>
+      <w:r>
+        <w:rPr>
+          <w:b/>
+          <w:bCs/>
+          <w:sz w:val="28"/>
+          <w:szCs w:val="28"/>
+          <w:u w:val="single"/>
+          <w:lang w:val="en-US"/>
+        </w:rPr>
+        <w:t>Design Choices</w:t>
+      </w:r>
+      <w:r>
+        <w:rPr>
+          <w:b/>
+          <w:bCs/>
+          <w:sz w:val="28"/>
+          <w:szCs w:val="28"/>
+          <w:u w:val="single"/>
+          <w:lang w:val="en-US"/>
+        </w:rPr>
+        <w:t xml:space="preserve">: </w:t>
+      </w:r>
+    </w:p>
+    <w:p>
+      <w:pPr>
+        <w:pStyle w:val="ListParagraph"/>
+        <w:numPr>
+          <w:ilvl w:val="0"/>
+          <w:numId w:val="11"/>
+        </w:numPr>
+        <w:rPr>
+          <w:b/>
+          <w:bCs/>
+          <w:sz w:val="28"/>
+          <w:szCs w:val="28"/>
+          <w:u w:val="single"/>
+          <w:lang w:val="en-US"/>
+        </w:rPr>
+      </w:pPr>
+      <w:r>
+        <w:rPr>
+          <w:sz w:val="24"/>
+          <w:szCs w:val="24"/>
+          <w:lang w:val="en-US"/>
+        </w:rPr>
+        <w:t xml:space="preserve">We have stored dependency of only the highest priority core, and for lower priority cores we </w:t>
+      </w:r>
+      <w:proofErr w:type="gramStart"/>
+      <w:r>
+        <w:rPr>
+          <w:sz w:val="24"/>
+          <w:szCs w:val="24"/>
+          <w:lang w:val="en-US"/>
+        </w:rPr>
+        <w:t>have to</w:t>
+      </w:r>
+      <w:proofErr w:type="gramEnd"/>
+      <w:r>
+        <w:rPr>
+          <w:sz w:val="24"/>
+          <w:szCs w:val="24"/>
+          <w:lang w:val="en-US"/>
+        </w:rPr>
+        <w:t xml:space="preserve"> again find it. We choose this because storing for all cores can be very expensive memory wise.</w:t>
+      </w:r>
+    </w:p>
+    <w:p>
+      <w:pPr>
+        <w:pStyle w:val="ListParagraph"/>
+        <w:numPr>
+          <w:ilvl w:val="0"/>
+          <w:numId w:val="11"/>
+        </w:numPr>
+        <w:rPr>
+          <w:b/>
+          <w:bCs/>
+          <w:sz w:val="28"/>
+          <w:szCs w:val="28"/>
+          <w:u w:val="single"/>
+          <w:lang w:val="en-US"/>
+        </w:rPr>
+      </w:pPr>
+      <w:r>
+        <w:rPr>
+          <w:sz w:val="24"/>
+          <w:szCs w:val="24"/>
+          <w:lang w:val="en-US"/>
+        </w:rPr>
+        <w:t xml:space="preserve">We choose not to destroy the redundant </w:t>
+      </w:r>
+      <w:proofErr w:type="spellStart"/>
+      <w:r>
+        <w:rPr>
+          <w:sz w:val="24"/>
+          <w:szCs w:val="24"/>
+          <w:lang w:val="en-US"/>
+        </w:rPr>
+        <w:t>lw</w:t>
+      </w:r>
+      <w:proofErr w:type="spellEnd"/>
+      <w:r>
+        <w:rPr>
+          <w:sz w:val="24"/>
+          <w:szCs w:val="24"/>
+          <w:lang w:val="en-US"/>
+        </w:rPr>
+        <w:t>/</w:t>
+      </w:r>
+      <w:proofErr w:type="spellStart"/>
+      <w:r>
+        <w:rPr>
+          <w:sz w:val="24"/>
+          <w:szCs w:val="24"/>
+          <w:lang w:val="en-US"/>
+        </w:rPr>
+        <w:t>sw</w:t>
+      </w:r>
+      <w:proofErr w:type="spellEnd"/>
+      <w:r>
+        <w:rPr>
+          <w:sz w:val="24"/>
+          <w:szCs w:val="24"/>
+          <w:lang w:val="en-US"/>
+        </w:rPr>
+        <w:t xml:space="preserve">, just add bubbles in its place, </w:t>
+      </w:r>
+      <w:proofErr w:type="gramStart"/>
+      <w:r>
+        <w:rPr>
+          <w:sz w:val="24"/>
+          <w:szCs w:val="24"/>
+          <w:lang w:val="en-US"/>
+        </w:rPr>
+        <w:t>i.e.</w:t>
+      </w:r>
+      <w:proofErr w:type="gramEnd"/>
+      <w:r>
+        <w:rPr>
+          <w:sz w:val="24"/>
+          <w:szCs w:val="24"/>
+          <w:lang w:val="en-US"/>
+        </w:rPr>
+        <w:t xml:space="preserve"> they cant be called but are still there in memory. This is because to destroy them we had to shift every instruction in Queue after it, that is a complex ask and we had to devote clocks to it.</w:t>
+      </w:r>
+    </w:p>
+    <w:p>
+      <w:pPr>
+        <w:jc w:val="both"/>
+        <w:rPr>
+          <w:sz w:val="24"/>
+          <w:szCs w:val="24"/>
+          <w:lang w:val="en-US"/>
+        </w:rPr>
+      </w:pPr>
+      <w:r>
+        <w:rPr>
+          <w:b/>
+          <w:bCs/>
+          <w:sz w:val="24"/>
+          <w:szCs w:val="24"/>
+          <w:lang w:val="en-US"/>
+        </w:rPr>
+        <w:t xml:space="preserve"> </w:t>
+      </w:r>
+      <w:r>
+        <w:rPr>
+          <w:sz w:val="24"/>
+          <w:szCs w:val="24"/>
+          <w:lang w:val="en-US"/>
+        </w:rPr>
+        <w:t xml:space="preserve"> </w:t>
+      </w:r>
+    </w:p>
+    <w:p>
+      <w:pPr>
+        <w:rPr>
+          <w:b/>
+          <w:bCs/>
+          <w:sz w:val="28"/>
+          <w:szCs w:val="28"/>
+          <w:u w:val="single"/>
+          <w:lang w:val="en-US"/>
+        </w:rPr>
+      </w:pPr>
+      <w:r>
+        <w:rPr>
+          <w:b/>
+          <w:bCs/>
+          <w:sz w:val="28"/>
+          <w:szCs w:val="28"/>
+          <w:u w:val="single"/>
+          <w:lang w:val="en-US"/>
+        </w:rPr>
+        <w:lastRenderedPageBreak/>
         <w:t xml:space="preserve">Strengths: </w:t>
       </w:r>
     </w:p>
@@ -1337,7 +2406,43 @@
           <w:szCs w:val="24"/>
           <w:lang w:val="en-US"/>
         </w:rPr>
-        <w:t>Removing redundant lw/sw saves quite a lot of cycles.</w:t>
+        <w:t xml:space="preserve">Once any redundant </w:t>
+      </w:r>
+      <w:proofErr w:type="spellStart"/>
+      <w:r>
+        <w:rPr>
+          <w:sz w:val="24"/>
+          <w:szCs w:val="24"/>
+          <w:lang w:val="en-US"/>
+        </w:rPr>
+        <w:t>lw</w:t>
+      </w:r>
+      <w:proofErr w:type="spellEnd"/>
+      <w:r>
+        <w:rPr>
+          <w:sz w:val="24"/>
+          <w:szCs w:val="24"/>
+          <w:lang w:val="en-US"/>
+        </w:rPr>
+        <w:t>/</w:t>
+      </w:r>
+      <w:proofErr w:type="spellStart"/>
+      <w:r>
+        <w:rPr>
+          <w:sz w:val="24"/>
+          <w:szCs w:val="24"/>
+          <w:lang w:val="en-US"/>
+        </w:rPr>
+        <w:t>sw</w:t>
+      </w:r>
+      <w:proofErr w:type="spellEnd"/>
+      <w:r>
+        <w:rPr>
+          <w:sz w:val="24"/>
+          <w:szCs w:val="24"/>
+          <w:lang w:val="en-US"/>
+        </w:rPr>
+        <w:t xml:space="preserve"> occurs we remove it (by introducing bubbles in queue) saving many clocks. </w:t>
       </w:r>
     </w:p>
     <w:p>
@@ -1362,6 +2467,74 @@
           <w:szCs w:val="24"/>
           <w:lang w:val="en-US"/>
         </w:rPr>
+        <w:t xml:space="preserve">Dependency check and DRAM execution are done </w:t>
+      </w:r>
+      <w:proofErr w:type="spellStart"/>
+      <w:r>
+        <w:rPr>
+          <w:sz w:val="24"/>
+          <w:szCs w:val="24"/>
+          <w:lang w:val="en-US"/>
+        </w:rPr>
+        <w:t>parallely</w:t>
+      </w:r>
+      <w:proofErr w:type="spellEnd"/>
+      <w:r>
+        <w:rPr>
+          <w:sz w:val="24"/>
+          <w:szCs w:val="24"/>
+          <w:lang w:val="en-US"/>
+        </w:rPr>
+        <w:t xml:space="preserve"> (as if they are different blocks in pipeline) that too saving clocks.</w:t>
+      </w:r>
+    </w:p>
+    <w:p>
+      <w:pPr>
+        <w:pStyle w:val="ListParagraph"/>
+        <w:numPr>
+          <w:ilvl w:val="0"/>
+          <w:numId w:val="8"/>
+        </w:numPr>
+        <w:rPr>
+          <w:b/>
+          <w:bCs/>
+          <w:sz w:val="24"/>
+          <w:szCs w:val="24"/>
+          <w:u w:val="single"/>
+          <w:lang w:val="en-US"/>
+        </w:rPr>
+      </w:pPr>
+      <w:r>
+        <w:rPr>
+          <w:sz w:val="24"/>
+          <w:szCs w:val="24"/>
+          <w:lang w:val="en-US"/>
+        </w:rPr>
+        <w:t>For dependency check we have first check if queue is empty or not (that can be saved as 1 bit not taking any clock to check) to save unnecessary clock delay.</w:t>
+      </w:r>
+    </w:p>
+    <w:p>
+      <w:pPr>
+        <w:pStyle w:val="ListParagraph"/>
+        <w:numPr>
+          <w:ilvl w:val="0"/>
+          <w:numId w:val="8"/>
+        </w:numPr>
+        <w:rPr>
+          <w:b/>
+          <w:bCs/>
+          <w:sz w:val="24"/>
+          <w:szCs w:val="24"/>
+          <w:u w:val="single"/>
+          <w:lang w:val="en-US"/>
+        </w:rPr>
+      </w:pPr>
+      <w:r>
+        <w:rPr>
+          <w:sz w:val="24"/>
+          <w:szCs w:val="24"/>
+          <w:lang w:val="en-US"/>
+        </w:rPr>
         <w:t>A disjoint memory for cores avoids data corruption.</w:t>
       </w:r>
     </w:p>
@@ -1418,6 +2591,14 @@
           <w:szCs w:val="24"/>
           <w:lang w:val="en-US"/>
         </w:rPr>
+        <w:t xml:space="preserve"> like saturation</w:t>
+      </w:r>
+      <w:r>
+        <w:rPr>
+          <w:sz w:val="24"/>
+          <w:szCs w:val="24"/>
+          <w:lang w:val="en-US"/>
+        </w:rPr>
         <w:t>.</w:t>
       </w:r>
     </w:p>
@@ -1443,7 +2624,25 @@
           <w:szCs w:val="24"/>
           <w:lang w:val="en-US"/>
         </w:rPr>
-        <w:t xml:space="preserve">We have fixed size buffer for each row , so more than 32 requests per row can’t be accommodated here. </w:t>
+        <w:t xml:space="preserve">We have fixed size buffer for each </w:t>
+      </w:r>
+      <w:proofErr w:type="gramStart"/>
+      <w:r>
+        <w:rPr>
+          <w:sz w:val="24"/>
+          <w:szCs w:val="24"/>
+          <w:lang w:val="en-US"/>
+        </w:rPr>
+        <w:t>row ,</w:t>
+      </w:r>
+      <w:proofErr w:type="gramEnd"/>
+      <w:r>
+        <w:rPr>
+          <w:sz w:val="24"/>
+          <w:szCs w:val="24"/>
+          <w:lang w:val="en-US"/>
+        </w:rPr>
+        <w:t xml:space="preserve"> so more than 32 requests per row can’t be accommodated here. </w:t>
       </w:r>
     </w:p>
     <w:p>
@@ -1476,8 +2675,39 @@
           <w:szCs w:val="24"/>
           <w:lang w:val="en-US"/>
         </w:rPr>
-        <w:t>would mean that some cores maybe stuck for long time if other cores are stuck or they have higher priority in the DRAM request.</w:t>
-      </w:r>
+        <w:t xml:space="preserve">would mean that some cores maybe stuck for long time if other cores are </w:t>
+      </w:r>
+      <w:proofErr w:type="gramStart"/>
+      <w:r>
+        <w:rPr>
+          <w:sz w:val="24"/>
+          <w:szCs w:val="24"/>
+          <w:lang w:val="en-US"/>
+        </w:rPr>
+        <w:t>stuck</w:t>
+      </w:r>
+      <w:proofErr w:type="gramEnd"/>
+      <w:r>
+        <w:rPr>
+          <w:sz w:val="24"/>
+          <w:szCs w:val="24"/>
+          <w:lang w:val="en-US"/>
+        </w:rPr>
+        <w:t xml:space="preserve"> or they have higher priority in the DRAM request.</w:t>
+      </w:r>
+    </w:p>
+    <w:p>
+      <w:pPr>
+        <w:pStyle w:val="ListParagraph"/>
+        <w:rPr>
+          <w:b/>
+          <w:bCs/>
+          <w:sz w:val="24"/>
+          <w:szCs w:val="24"/>
+          <w:u w:val="single"/>
+          <w:lang w:val="en-US"/>
+        </w:rPr>
+      </w:pPr>
     </w:p>
     <w:p>
       <w:pPr>
@@ -1499,8 +2729,334 @@
           <w:u w:val="single"/>
           <w:lang w:val="en-US"/>
         </w:rPr>
-        <w:t xml:space="preserve">MRM Implementation: </w:t>
-      </w:r>
+        <w:t>Input Handling:</w:t>
+      </w:r>
+    </w:p>
+    <w:p>
+      <w:pPr>
+        <w:rPr>
+          <w:sz w:val="24"/>
+          <w:szCs w:val="24"/>
+          <w:lang w:val="en-US"/>
+        </w:rPr>
+      </w:pPr>
+      <w:r>
+        <w:rPr>
+          <w:sz w:val="24"/>
+          <w:szCs w:val="24"/>
+          <w:lang w:val="en-US"/>
+        </w:rPr>
+        <w:t>From the command line we take the following values in the format:</w:t>
+      </w:r>
+    </w:p>
+    <w:p>
+      <w:pPr>
+        <w:rPr>
+          <w:i/>
+          <w:iCs/>
+          <w:sz w:val="24"/>
+          <w:szCs w:val="24"/>
+          <w:lang w:val="en-US"/>
+        </w:rPr>
+      </w:pPr>
+      <w:r>
+        <w:rPr>
+          <w:i/>
+          <w:iCs/>
+          <w:sz w:val="24"/>
+          <w:szCs w:val="24"/>
+          <w:lang w:val="en-US"/>
+        </w:rPr>
+        <w:t>$ /</w:t>
+      </w:r>
+      <w:proofErr w:type="spellStart"/>
+      <w:r>
+        <w:rPr>
+          <w:i/>
+          <w:iCs/>
+          <w:sz w:val="24"/>
+          <w:szCs w:val="24"/>
+          <w:lang w:val="en-US"/>
+        </w:rPr>
+        <w:t>a.out</w:t>
+      </w:r>
+      <w:proofErr w:type="spellEnd"/>
+      <w:r>
+        <w:rPr>
+          <w:i/>
+          <w:iCs/>
+          <w:sz w:val="24"/>
+          <w:szCs w:val="24"/>
+          <w:lang w:val="en-US"/>
+        </w:rPr>
+        <w:t xml:space="preserve"> N M &lt;N </w:t>
+      </w:r>
+      <w:proofErr w:type="spellStart"/>
+      <w:r>
+        <w:rPr>
+          <w:i/>
+          <w:iCs/>
+          <w:sz w:val="24"/>
+          <w:szCs w:val="24"/>
+          <w:lang w:val="en-US"/>
+        </w:rPr>
+        <w:t>text</w:t>
+      </w:r>
+      <w:r>
+        <w:rPr>
+          <w:i/>
+          <w:iCs/>
+          <w:sz w:val="24"/>
+          <w:szCs w:val="24"/>
+          <w:lang w:val="en-US"/>
+        </w:rPr>
+        <w:t>file</w:t>
+      </w:r>
+      <w:r>
+        <w:rPr>
+          <w:i/>
+          <w:iCs/>
+          <w:sz w:val="24"/>
+          <w:szCs w:val="24"/>
+          <w:lang w:val="en-US"/>
+        </w:rPr>
+        <w:t>s</w:t>
+      </w:r>
+      <w:proofErr w:type="spellEnd"/>
+      <w:r>
+        <w:rPr>
+          <w:i/>
+          <w:iCs/>
+          <w:sz w:val="24"/>
+          <w:szCs w:val="24"/>
+          <w:lang w:val="en-US"/>
+        </w:rPr>
+        <w:t xml:space="preserve"> &gt; </w:t>
+      </w:r>
+      <w:proofErr w:type="spellStart"/>
+      <w:r>
+        <w:rPr>
+          <w:i/>
+          <w:iCs/>
+          <w:sz w:val="24"/>
+          <w:szCs w:val="24"/>
+          <w:lang w:val="en-US"/>
+        </w:rPr>
+        <w:t>row_access_delay</w:t>
+      </w:r>
+      <w:proofErr w:type="spellEnd"/>
+      <w:r>
+        <w:rPr>
+          <w:i/>
+          <w:iCs/>
+          <w:sz w:val="24"/>
+          <w:szCs w:val="24"/>
+          <w:lang w:val="en-US"/>
+        </w:rPr>
+        <w:t xml:space="preserve"> </w:t>
+      </w:r>
+      <w:proofErr w:type="spellStart"/>
+      <w:r>
+        <w:rPr>
+          <w:i/>
+          <w:iCs/>
+          <w:sz w:val="24"/>
+          <w:szCs w:val="24"/>
+          <w:lang w:val="en-US"/>
+        </w:rPr>
+        <w:t>col_access_delay</w:t>
+      </w:r>
+      <w:proofErr w:type="spellEnd"/>
+      <w:r>
+        <w:rPr>
+          <w:i/>
+          <w:iCs/>
+          <w:sz w:val="24"/>
+          <w:szCs w:val="24"/>
+          <w:lang w:val="en-US"/>
+        </w:rPr>
+        <w:t xml:space="preserve"> </w:t>
+      </w:r>
+    </w:p>
+    <w:p>
+      <w:pPr>
+        <w:rPr>
+          <w:sz w:val="24"/>
+          <w:szCs w:val="24"/>
+          <w:lang w:val="en-US"/>
+        </w:rPr>
+      </w:pPr>
+      <w:r>
+        <w:rPr>
+          <w:sz w:val="24"/>
+          <w:szCs w:val="24"/>
+          <w:lang w:val="en-US"/>
+        </w:rPr>
+        <w:t xml:space="preserve">Here N is the total no of cores (it </w:t>
+      </w:r>
+      <w:proofErr w:type="gramStart"/>
+      <w:r>
+        <w:rPr>
+          <w:sz w:val="24"/>
+          <w:szCs w:val="24"/>
+          <w:lang w:val="en-US"/>
+        </w:rPr>
+        <w:t>has to</w:t>
+      </w:r>
+      <w:proofErr w:type="gramEnd"/>
+      <w:r>
+        <w:rPr>
+          <w:sz w:val="24"/>
+          <w:szCs w:val="24"/>
+          <w:lang w:val="en-US"/>
+        </w:rPr>
+        <w:t xml:space="preserve"> be a multiple of 2 for easy hardware implementation) and M is the no of clock cycles for which it is to run.</w:t>
+      </w:r>
+    </w:p>
+    <w:p>
+      <w:pPr>
+        <w:rPr>
+          <w:sz w:val="24"/>
+          <w:szCs w:val="24"/>
+          <w:lang w:val="en-US"/>
+        </w:rPr>
+      </w:pPr>
+      <w:r>
+        <w:rPr>
+          <w:sz w:val="24"/>
+          <w:szCs w:val="24"/>
+          <w:lang w:val="en-US"/>
+        </w:rPr>
+        <w:t xml:space="preserve">We take these N files and create their input streams and while checking the syntactical errors and rest we store them in N MIPS object which contains a vector of these instructions which are tokenized (by the </w:t>
+      </w:r>
+      <w:proofErr w:type="spellStart"/>
+      <w:r>
+        <w:rPr>
+          <w:sz w:val="24"/>
+          <w:szCs w:val="24"/>
+          <w:lang w:val="en-US"/>
+        </w:rPr>
+        <w:t>lineToken</w:t>
+      </w:r>
+      <w:proofErr w:type="spellEnd"/>
+      <w:r>
+        <w:rPr>
+          <w:sz w:val="24"/>
+          <w:szCs w:val="24"/>
+          <w:lang w:val="en-US"/>
+        </w:rPr>
+        <w:t xml:space="preserve"> function). </w:t>
+      </w:r>
+    </w:p>
+    <w:p>
+      <w:pPr>
+        <w:rPr>
+          <w:sz w:val="24"/>
+          <w:szCs w:val="24"/>
+          <w:lang w:val="en-US"/>
+        </w:rPr>
+      </w:pPr>
+      <w:r>
+        <w:rPr>
+          <w:sz w:val="24"/>
+          <w:szCs w:val="24"/>
+          <w:lang w:val="en-US"/>
+        </w:rPr>
+        <w:t xml:space="preserve">After the tokenization we call the </w:t>
+      </w:r>
+      <w:proofErr w:type="spellStart"/>
+      <w:r>
+        <w:rPr>
+          <w:b/>
+          <w:bCs/>
+          <w:sz w:val="24"/>
+          <w:szCs w:val="24"/>
+          <w:lang w:val="en-US"/>
+        </w:rPr>
+        <w:t>executeInst</w:t>
+      </w:r>
+      <w:proofErr w:type="spellEnd"/>
+      <w:r>
+        <w:rPr>
+          <w:b/>
+          <w:bCs/>
+          <w:sz w:val="24"/>
+          <w:szCs w:val="24"/>
+          <w:lang w:val="en-US"/>
+        </w:rPr>
+        <w:t xml:space="preserve"> </w:t>
+      </w:r>
+      <w:r>
+        <w:rPr>
+          <w:sz w:val="24"/>
+          <w:szCs w:val="24"/>
+          <w:lang w:val="en-US"/>
+        </w:rPr>
+        <w:t>function</w:t>
+      </w:r>
+      <w:r>
+        <w:rPr>
+          <w:sz w:val="24"/>
+          <w:szCs w:val="24"/>
+          <w:lang w:val="en-US"/>
+        </w:rPr>
+        <w:t xml:space="preserve">. This will furnish the required N instructions which will be executed in that </w:t>
+      </w:r>
+      <w:proofErr w:type="gramStart"/>
+      <w:r>
+        <w:rPr>
+          <w:sz w:val="24"/>
+          <w:szCs w:val="24"/>
+          <w:lang w:val="en-US"/>
+        </w:rPr>
+        <w:t>particular clock</w:t>
+      </w:r>
+      <w:proofErr w:type="gramEnd"/>
+      <w:r>
+        <w:rPr>
+          <w:sz w:val="24"/>
+          <w:szCs w:val="24"/>
+          <w:lang w:val="en-US"/>
+        </w:rPr>
+        <w:t xml:space="preserve"> cycle in the form of an array of N </w:t>
+      </w:r>
+      <w:r>
+        <w:rPr>
+          <w:sz w:val="24"/>
+          <w:szCs w:val="24"/>
+          <w:lang w:val="en-US"/>
+        </w:rPr>
+        <w:t xml:space="preserve">tokenized instruction. This is fed to the </w:t>
+      </w:r>
+      <w:proofErr w:type="spellStart"/>
+      <w:r>
+        <w:rPr>
+          <w:b/>
+          <w:bCs/>
+          <w:sz w:val="24"/>
+          <w:szCs w:val="24"/>
+          <w:lang w:val="en-US"/>
+        </w:rPr>
+        <w:t>doIns</w:t>
+      </w:r>
+      <w:proofErr w:type="spellEnd"/>
+      <w:r>
+        <w:rPr>
+          <w:sz w:val="24"/>
+          <w:szCs w:val="24"/>
+          <w:lang w:val="en-US"/>
+        </w:rPr>
+        <w:t xml:space="preserve"> of ram which executes the program.  </w:t>
+      </w:r>
+    </w:p>
+    <w:p>
+      <w:pPr>
+        <w:rPr>
+          <w:sz w:val="24"/>
+          <w:szCs w:val="24"/>
+          <w:lang w:val="en-US"/>
+        </w:rPr>
+      </w:pPr>
     </w:p>
     <w:p>
       <w:pPr>
@@ -1515,16 +3071,6 @@
       </w:pPr>
       <w:r>
         <w:rPr>
-          <w:sz w:val="24"/>
-          <w:szCs w:val="24"/>
-          <w:lang w:val="en-US"/>
-        </w:rPr>
-        <w:t>(………………………………………………TO BE WRITTEN……………………………………………………………………)</w:t>
-      </w:r>
-    </w:p>
-    <w:p>
-      <w:pPr>
-        <w:rPr>
           <w:b/>
           <w:bCs/>
           <w:sz w:val="28"/>
@@ -1532,7 +3078,77 @@
           <w:u w:val="single"/>
           <w:lang w:val="en-US"/>
         </w:rPr>
-      </w:pPr>
+        <w:t>Error Handling:</w:t>
+      </w:r>
+    </w:p>
+    <w:p>
+      <w:pPr>
+        <w:rPr>
+          <w:sz w:val="24"/>
+          <w:szCs w:val="24"/>
+          <w:lang w:val="en-US"/>
+        </w:rPr>
+      </w:pPr>
+      <w:r>
+        <w:rPr>
+          <w:sz w:val="24"/>
+          <w:szCs w:val="24"/>
+          <w:lang w:val="en-US"/>
+        </w:rPr>
+        <w:t xml:space="preserve">For every command we have type matched them the line </w:t>
+      </w:r>
+      <w:r>
+        <w:rPr>
+          <w:sz w:val="24"/>
+          <w:szCs w:val="24"/>
+          <w:lang w:val="en-US"/>
+        </w:rPr>
+        <w:t>tokens</w:t>
+      </w:r>
+      <w:r>
+        <w:rPr>
+          <w:sz w:val="24"/>
+          <w:szCs w:val="24"/>
+          <w:lang w:val="en-US"/>
+        </w:rPr>
+        <w:t xml:space="preserve"> with the format that it is supposed to be and if there is some type mismatch then we ended the program with appropriate error line. </w:t>
+      </w:r>
+      <w:proofErr w:type="gramStart"/>
+      <w:r>
+        <w:rPr>
+          <w:sz w:val="24"/>
+          <w:szCs w:val="24"/>
+          <w:lang w:val="en-US"/>
+        </w:rPr>
+        <w:t>Also</w:t>
+      </w:r>
+      <w:proofErr w:type="gramEnd"/>
+      <w:r>
+        <w:rPr>
+          <w:sz w:val="24"/>
+          <w:szCs w:val="24"/>
+          <w:lang w:val="en-US"/>
+        </w:rPr>
+        <w:t xml:space="preserve"> if type is correct but the execution is not possible or meaningful like jumping to a line out of scope of program or reading or writing the value in memory that is more than the range, then also we have thrown appropriate error. </w:t>
+      </w:r>
+    </w:p>
+    <w:p>
+      <w:pPr>
+        <w:rPr>
+          <w:sz w:val="24"/>
+          <w:szCs w:val="24"/>
+          <w:lang w:val="en-US"/>
+        </w:rPr>
+      </w:pPr>
+      <w:r>
+        <w:rPr>
+          <w:sz w:val="24"/>
+          <w:szCs w:val="24"/>
+          <w:lang w:val="en-US"/>
+        </w:rPr>
+        <w:lastRenderedPageBreak/>
+        <w:t>We have tried our code to be as complete as possible, that can handle every possible combination of syntactically correct or incorrect commands.</w:t>
+      </w:r>
     </w:p>
     <w:p>
       <w:pPr>
@@ -1547,6 +3163,62 @@
       </w:pPr>
       <w:r>
         <w:rPr>
+          <w:sz w:val="24"/>
+          <w:szCs w:val="24"/>
+          <w:lang w:val="en-US"/>
+        </w:rPr>
+        <w:t>Moreover,</w:t>
+      </w:r>
+      <w:r>
+        <w:rPr>
+          <w:sz w:val="24"/>
+          <w:szCs w:val="24"/>
+          <w:lang w:val="en-US"/>
+        </w:rPr>
+        <w:t xml:space="preserve"> we have also </w:t>
+      </w:r>
+      <w:proofErr w:type="gramStart"/>
+      <w:r>
+        <w:rPr>
+          <w:sz w:val="24"/>
+          <w:szCs w:val="24"/>
+          <w:lang w:val="en-US"/>
+        </w:rPr>
+        <w:t>taken into account</w:t>
+      </w:r>
+      <w:proofErr w:type="gramEnd"/>
+      <w:r>
+        <w:rPr>
+          <w:sz w:val="24"/>
+          <w:szCs w:val="24"/>
+          <w:lang w:val="en-US"/>
+        </w:rPr>
+        <w:t xml:space="preserve"> the </w:t>
+      </w:r>
+      <w:bookmarkStart w:id="0" w:name="_Hlk66491959"/>
+      <w:r>
+        <w:rPr>
+          <w:b/>
+          <w:bCs/>
+          <w:sz w:val="24"/>
+          <w:szCs w:val="24"/>
+          <w:lang w:val="en-US"/>
+        </w:rPr>
+        <w:t>ignoring of comments</w:t>
+      </w:r>
+      <w:r>
+        <w:rPr>
+          <w:sz w:val="24"/>
+          <w:szCs w:val="24"/>
+          <w:lang w:val="en-US"/>
+        </w:rPr>
+        <w:t>.</w:t>
+      </w:r>
+      <w:bookmarkEnd w:id="0"/>
+    </w:p>
+    <w:p>
+      <w:pPr>
+        <w:rPr>
           <w:b/>
           <w:bCs/>
           <w:sz w:val="28"/>
@@ -1554,212 +3226,8 @@
           <w:u w:val="single"/>
           <w:lang w:val="en-US"/>
         </w:rPr>
-        <w:t>Input Handling:</w:t>
-      </w:r>
-    </w:p>
-    <w:p>
-      <w:pPr>
-        <w:rPr>
-          <w:sz w:val="24"/>
-          <w:szCs w:val="24"/>
-          <w:lang w:val="en-US"/>
-        </w:rPr>
-      </w:pPr>
-      <w:r>
-        <w:rPr>
-          <w:sz w:val="24"/>
-          <w:szCs w:val="24"/>
-          <w:lang w:val="en-US"/>
-        </w:rPr>
-        <w:t>From the command line we take the following values in the format:</w:t>
-      </w:r>
-    </w:p>
-    <w:p>
-      <w:pPr>
-        <w:rPr>
-          <w:i/>
-          <w:iCs/>
-          <w:sz w:val="24"/>
-          <w:szCs w:val="24"/>
-          <w:lang w:val="en-US"/>
-        </w:rPr>
-      </w:pPr>
-      <w:r>
-        <w:rPr>
-          <w:i/>
-          <w:iCs/>
-          <w:sz w:val="24"/>
-          <w:szCs w:val="24"/>
-          <w:lang w:val="en-US"/>
-        </w:rPr>
-        <w:t xml:space="preserve">$ /a.out N M &lt;N </w:t>
-      </w:r>
-      <w:r>
-        <w:rPr>
-          <w:i/>
-          <w:iCs/>
-          <w:sz w:val="24"/>
-          <w:szCs w:val="24"/>
-          <w:lang w:val="en-US"/>
-        </w:rPr>
-        <w:t>text</w:t>
-      </w:r>
-      <w:r>
-        <w:rPr>
-          <w:i/>
-          <w:iCs/>
-          <w:sz w:val="24"/>
-          <w:szCs w:val="24"/>
-          <w:lang w:val="en-US"/>
-        </w:rPr>
-        <w:t>file</w:t>
-      </w:r>
-      <w:r>
-        <w:rPr>
-          <w:i/>
-          <w:iCs/>
-          <w:sz w:val="24"/>
-          <w:szCs w:val="24"/>
-          <w:lang w:val="en-US"/>
-        </w:rPr>
-        <w:t>s</w:t>
-      </w:r>
-      <w:r>
-        <w:rPr>
-          <w:i/>
-          <w:iCs/>
-          <w:sz w:val="24"/>
-          <w:szCs w:val="24"/>
-          <w:lang w:val="en-US"/>
-        </w:rPr>
-        <w:t xml:space="preserve"> &gt; row_access_delay col_access_delay </w:t>
-      </w:r>
-    </w:p>
-    <w:p>
-      <w:pPr>
-        <w:rPr>
-          <w:sz w:val="24"/>
-          <w:szCs w:val="24"/>
-          <w:lang w:val="en-US"/>
-        </w:rPr>
-      </w:pPr>
-      <w:r>
-        <w:rPr>
-          <w:sz w:val="24"/>
-          <w:szCs w:val="24"/>
-          <w:lang w:val="en-US"/>
-        </w:rPr>
-        <w:t>Here N is the total no of cores (it has to be a multiple of 2 for easy hardware implementation) and M is the no of clock cycles for which it is to run.</w:t>
-      </w:r>
-    </w:p>
-    <w:p>
-      <w:pPr>
-        <w:rPr>
-          <w:sz w:val="24"/>
-          <w:szCs w:val="24"/>
-          <w:lang w:val="en-US"/>
-        </w:rPr>
-      </w:pPr>
-      <w:r>
-        <w:rPr>
-          <w:sz w:val="24"/>
-          <w:szCs w:val="24"/>
-          <w:lang w:val="en-US"/>
-        </w:rPr>
-        <w:t xml:space="preserve">We take these N files and create their input streams and while checking the syntactical errors and rest we store them in N MIPS object which contains a vector of these instructions which are tokenized (by the lineToken function). </w:t>
-      </w:r>
-    </w:p>
-    <w:p>
-      <w:pPr>
-        <w:rPr>
-          <w:sz w:val="24"/>
-          <w:szCs w:val="24"/>
-          <w:lang w:val="en-US"/>
-        </w:rPr>
-      </w:pPr>
-      <w:r>
-        <w:rPr>
-          <w:sz w:val="24"/>
-          <w:szCs w:val="24"/>
-          <w:lang w:val="en-US"/>
-        </w:rPr>
-        <w:lastRenderedPageBreak/>
-        <w:t xml:space="preserve">After the tokenization we call the </w:t>
-      </w:r>
-      <w:r>
-        <w:rPr>
-          <w:b/>
-          <w:bCs/>
-          <w:sz w:val="24"/>
-          <w:szCs w:val="24"/>
-          <w:lang w:val="en-US"/>
-        </w:rPr>
-        <w:t>executeInst</w:t>
-      </w:r>
-      <w:r>
-        <w:rPr>
-          <w:b/>
-          <w:bCs/>
-          <w:sz w:val="24"/>
-          <w:szCs w:val="24"/>
-          <w:lang w:val="en-US"/>
-        </w:rPr>
-        <w:t xml:space="preserve"> </w:t>
-      </w:r>
-      <w:r>
-        <w:rPr>
-          <w:sz w:val="24"/>
-          <w:szCs w:val="24"/>
-          <w:lang w:val="en-US"/>
-        </w:rPr>
-        <w:t>function</w:t>
-      </w:r>
-      <w:r>
-        <w:rPr>
-          <w:sz w:val="24"/>
-          <w:szCs w:val="24"/>
-          <w:lang w:val="en-US"/>
-        </w:rPr>
-        <w:t xml:space="preserve">. This will furnish the required N instructions which will be executed in that particular clock cycle in the form of an array of N </w:t>
-      </w:r>
-      <w:r>
-        <w:rPr>
-          <w:sz w:val="24"/>
-          <w:szCs w:val="24"/>
-          <w:lang w:val="en-US"/>
-        </w:rPr>
-        <w:t xml:space="preserve">tokenized instruction. This is fed to the </w:t>
-      </w:r>
-      <w:r>
-        <w:rPr>
-          <w:b/>
-          <w:bCs/>
-          <w:sz w:val="24"/>
-          <w:szCs w:val="24"/>
-          <w:lang w:val="en-US"/>
-        </w:rPr>
-        <w:t>doIns</w:t>
-      </w:r>
-      <w:r>
-        <w:rPr>
-          <w:sz w:val="24"/>
-          <w:szCs w:val="24"/>
-          <w:lang w:val="en-US"/>
-        </w:rPr>
-        <w:t xml:space="preserve"> of ram which executes the program.  </w:t>
-      </w:r>
-    </w:p>
-    <w:p>
-      <w:pPr>
-        <w:rPr>
-          <w:sz w:val="24"/>
-          <w:szCs w:val="24"/>
-          <w:lang w:val="en-US"/>
-        </w:rPr>
-      </w:pPr>
-    </w:p>
-    <w:p>
-      <w:pPr>
+      </w:pPr>
+      <w:r>
         <w:rPr>
           <w:b/>
           <w:bCs/>
@@ -1768,8 +3236,11 @@
           <w:u w:val="single"/>
           <w:lang w:val="en-US"/>
         </w:rPr>
-      </w:pPr>
-      <w:r>
+        <w:t>Testing Strategy:</w:t>
+      </w:r>
+    </w:p>
+    <w:p>
+      <w:pPr>
         <w:rPr>
           <w:b/>
           <w:bCs/>
@@ -1778,266 +3249,7 @@
           <w:u w:val="single"/>
           <w:lang w:val="en-US"/>
         </w:rPr>
-        <w:t>Constraints:</w:t>
-      </w:r>
-    </w:p>
-    <w:p>
-      <w:pPr>
-        <w:pStyle w:val="ListParagraph"/>
-        <w:numPr>
-          <w:ilvl w:val="0"/>
-          <w:numId w:val="3"/>
-        </w:numPr>
-        <w:rPr>
-          <w:sz w:val="24"/>
-          <w:szCs w:val="24"/>
-          <w:lang w:val="en-US"/>
-        </w:rPr>
-      </w:pPr>
-      <w:r>
-        <w:rPr>
-          <w:sz w:val="24"/>
-          <w:szCs w:val="24"/>
-          <w:lang w:val="en-US"/>
-        </w:rPr>
-        <w:t>Initially all the registered are set to 0.</w:t>
-      </w:r>
-    </w:p>
-    <w:p>
-      <w:pPr>
-        <w:pStyle w:val="ListParagraph"/>
-        <w:numPr>
-          <w:ilvl w:val="0"/>
-          <w:numId w:val="3"/>
-        </w:numPr>
-        <w:rPr>
-          <w:sz w:val="24"/>
-          <w:szCs w:val="24"/>
-          <w:lang w:val="en-US"/>
-        </w:rPr>
-      </w:pPr>
-      <w:r>
-        <w:rPr>
-          <w:sz w:val="24"/>
-          <w:szCs w:val="24"/>
-          <w:lang w:val="en-US"/>
-        </w:rPr>
-        <w:t xml:space="preserve">Memory values used will be multiple of 4 only, no </w:t>
-      </w:r>
-      <w:r>
-        <w:rPr>
-          <w:sz w:val="24"/>
-          <w:szCs w:val="24"/>
-          <w:lang w:val="en-US"/>
-        </w:rPr>
-        <w:t>intermediate</w:t>
-      </w:r>
-      <w:r>
-        <w:rPr>
-          <w:sz w:val="24"/>
-          <w:szCs w:val="24"/>
-          <w:lang w:val="en-US"/>
-        </w:rPr>
-        <w:t xml:space="preserve"> memory change available.</w:t>
-      </w:r>
-    </w:p>
-    <w:p>
-      <w:pPr>
-        <w:pStyle w:val="ListParagraph"/>
-        <w:numPr>
-          <w:ilvl w:val="0"/>
-          <w:numId w:val="3"/>
-        </w:numPr>
-        <w:rPr>
-          <w:sz w:val="24"/>
-          <w:szCs w:val="24"/>
-          <w:lang w:val="en-US"/>
-        </w:rPr>
-      </w:pPr>
-      <w:r>
-        <w:rPr>
-          <w:sz w:val="24"/>
-          <w:szCs w:val="24"/>
-          <w:lang w:val="en-US"/>
-        </w:rPr>
-        <w:t>Maximum memory size is 2^20, any value more than that will cause “Overflow Error”.</w:t>
-      </w:r>
-    </w:p>
-    <w:p>
-      <w:pPr>
-        <w:pStyle w:val="ListParagraph"/>
-        <w:numPr>
-          <w:ilvl w:val="0"/>
-          <w:numId w:val="3"/>
-        </w:numPr>
-        <w:rPr>
-          <w:sz w:val="24"/>
-          <w:szCs w:val="24"/>
-          <w:lang w:val="en-US"/>
-        </w:rPr>
-      </w:pPr>
-      <w:r>
-        <w:rPr>
-          <w:sz w:val="24"/>
-          <w:szCs w:val="24"/>
-          <w:lang w:val="en-US"/>
-        </w:rPr>
-        <w:t>Since the size of a row buffer is 32 lw request in a particular row cannot exceed 32.</w:t>
-      </w:r>
-    </w:p>
-    <w:p>
-      <w:pPr>
-        <w:rPr>
-          <w:b/>
-          <w:bCs/>
-          <w:sz w:val="28"/>
-          <w:szCs w:val="28"/>
-          <w:u w:val="single"/>
-          <w:lang w:val="en-US"/>
-        </w:rPr>
-      </w:pPr>
-      <w:r>
-        <w:rPr>
-          <w:b/>
-          <w:bCs/>
-          <w:sz w:val="28"/>
-          <w:szCs w:val="28"/>
-          <w:u w:val="single"/>
-          <w:lang w:val="en-US"/>
-        </w:rPr>
-        <w:t>Error Handling:</w:t>
-      </w:r>
-    </w:p>
-    <w:p>
-      <w:pPr>
-        <w:rPr>
-          <w:sz w:val="24"/>
-          <w:szCs w:val="24"/>
-          <w:lang w:val="en-US"/>
-        </w:rPr>
-      </w:pPr>
-      <w:r>
-        <w:rPr>
-          <w:sz w:val="24"/>
-          <w:szCs w:val="24"/>
-          <w:lang w:val="en-US"/>
-        </w:rPr>
-        <w:t xml:space="preserve">For every command we have type matched them the line </w:t>
-      </w:r>
-      <w:r>
-        <w:rPr>
-          <w:sz w:val="24"/>
-          <w:szCs w:val="24"/>
-          <w:lang w:val="en-US"/>
-        </w:rPr>
-        <w:t>tokens</w:t>
-      </w:r>
-      <w:r>
-        <w:rPr>
-          <w:sz w:val="24"/>
-          <w:szCs w:val="24"/>
-          <w:lang w:val="en-US"/>
-        </w:rPr>
-        <w:t xml:space="preserve"> with the format that it is supposed to be and if there is some type mismatch then we ended the program with appropriate error line. Also if type is correct but the execution is not possible or meaningful like jumping to a line out of scope of program or reading or writing the value in memory that is more than the range, then also we have thrown appropriate error. </w:t>
-      </w:r>
-    </w:p>
-    <w:p>
-      <w:pPr>
-        <w:rPr>
-          <w:sz w:val="24"/>
-          <w:szCs w:val="24"/>
-          <w:lang w:val="en-US"/>
-        </w:rPr>
-      </w:pPr>
-      <w:r>
-        <w:rPr>
-          <w:sz w:val="24"/>
-          <w:szCs w:val="24"/>
-          <w:lang w:val="en-US"/>
-        </w:rPr>
-        <w:t>We have tried our code to be as complete as possible, that can handle every possible combination of syntactically correct or incorrect commands.</w:t>
-      </w:r>
-    </w:p>
-    <w:p>
-      <w:pPr>
-        <w:rPr>
-          <w:b/>
-          <w:bCs/>
-          <w:sz w:val="28"/>
-          <w:szCs w:val="28"/>
-          <w:u w:val="single"/>
-          <w:lang w:val="en-US"/>
-        </w:rPr>
-      </w:pPr>
-      <w:r>
-        <w:rPr>
-          <w:sz w:val="24"/>
-          <w:szCs w:val="24"/>
-          <w:lang w:val="en-US"/>
-        </w:rPr>
-        <w:t>Moreover,</w:t>
-      </w:r>
-      <w:r>
-        <w:rPr>
-          <w:sz w:val="24"/>
-          <w:szCs w:val="24"/>
-          <w:lang w:val="en-US"/>
-        </w:rPr>
-        <w:t xml:space="preserve"> we have also taken into account the </w:t>
-      </w:r>
-      <w:bookmarkStart w:id="0" w:name="_Hlk66491959"/>
-      <w:r>
-        <w:rPr>
-          <w:sz w:val="24"/>
-          <w:szCs w:val="24"/>
-          <w:lang w:val="en-US"/>
-        </w:rPr>
-        <w:t>ignoring of comments.</w:t>
-      </w:r>
-      <w:bookmarkEnd w:id="0"/>
-    </w:p>
-    <w:p>
-      <w:pPr>
-        <w:rPr>
-          <w:b/>
-          <w:bCs/>
-          <w:sz w:val="28"/>
-          <w:szCs w:val="28"/>
-          <w:u w:val="single"/>
-          <w:lang w:val="en-US"/>
-        </w:rPr>
-      </w:pPr>
-      <w:r>
-        <w:rPr>
-          <w:b/>
-          <w:bCs/>
-          <w:sz w:val="28"/>
-          <w:szCs w:val="28"/>
-          <w:u w:val="single"/>
-          <w:lang w:val="en-US"/>
-        </w:rPr>
-        <w:t>Testing Strategy:</w:t>
-      </w:r>
-    </w:p>
-    <w:p>
-      <w:pPr>
-        <w:rPr>
-          <w:b/>
-          <w:bCs/>
-          <w:sz w:val="28"/>
-          <w:szCs w:val="28"/>
-          <w:u w:val="single"/>
-          <w:lang w:val="en-US"/>
-        </w:rPr>
-      </w:pPr>
-      <w:r>
-        <w:rPr>
-          <w:sz w:val="24"/>
-          <w:szCs w:val="24"/>
-          <w:lang w:val="en-US"/>
-        </w:rPr>
-        <w:t>(………………………………………………TO BE WRITTEN……………………………………………………………………)</w:t>
-      </w:r>
+      </w:pPr>
     </w:p>
     <w:sectPr>
       <w:footerReference w:type="default" r:id="rId7"/>
@@ -2051,7 +3263,7 @@
 </file>
 
 <file path=word/endnotes.xml><?xml version="1.0" encoding="utf-8"?>
-<w:endnotes xmlns:wpc="http://schemas.microsoft.com/office/word/2010/wordprocessingCanvas" xmlns:cx="http://schemas.microsoft.com/office/drawing/2014/chartex" xmlns:cx1="http://schemas.microsoft.com/office/drawing/2015/9/8/chartex" xmlns:cx2="http://schemas.microsoft.com/office/drawing/2015/10/21/chartex" xmlns:cx3="http://schemas.microsoft.com/office/drawing/2016/5/9/chartex" xmlns:cx4="http://schemas.microsoft.com/office/drawing/2016/5/10/chartex" xmlns:cx5="http://schemas.microsoft.com/office/drawing/2016/5/11/chartex" xmlns:cx6="http://schemas.microsoft.com/office/drawing/2016/5/12/chartex" xmlns:cx7="http://schemas.microsoft.com/office/drawing/2016/5/13/chartex" xmlns:cx8="http://schemas.microsoft.com/office/drawing/2016/5/14/chartex" xmlns:mc="http://schemas.openxmlformats.org/markup-compatibility/2006" xmlns:aink="http://schemas.microsoft.com/office/drawing/2016/ink" xmlns:am3d="http://schemas.microsoft.com/office/drawing/2017/model3d" xmlns:o="urn:schemas-microsoft-com:office:office" xmlns:r="http://schemas.openxmlformats.org/officeDocument/2006/relationships" xmlns:m="http://schemas.openxmlformats.org/officeDocument/2006/math" xmlns:v="urn:schemas-microsoft-com:vml" xmlns:wp14="http://schemas.microsoft.com/office/word/2010/wordprocessingDrawing" xmlns:wp="http://schemas.openxmlformats.org/drawingml/2006/wordprocessingDrawing" xmlns:w10="urn:schemas-microsoft-com:office:word" xmlns:w="http://schemas.openxmlformats.org/wordprocessingml/2006/main" xmlns:w14="http://schemas.microsoft.com/office/word/2010/wordml" xmlns:w15="http://schemas.microsoft.com/office/word/2012/wordml" xmlns:w16cex="http://schemas.microsoft.com/office/word/2018/wordml/cex" xmlns:w16cid="http://schemas.microsoft.com/office/word/2016/wordml/cid" xmlns:w16="http://schemas.microsoft.com/office/word/2018/wordml" xmlns:w16se="http://schemas.microsoft.com/office/word/2015/wordml/symex" xmlns:wpg="http://schemas.microsoft.com/office/word/2010/wordprocessingGroup" xmlns:wpi="http://schemas.microsoft.com/office/word/2010/wordprocessingInk" xmlns:wne="http://schemas.microsoft.com/office/word/2006/wordml" xmlns:wps="http://schemas.microsoft.com/office/word/2010/wordprocessingShape" mc:Ignorable="w14 w15 w16se w16cid w16 w16cex wp14">
+<w:endnotes xmlns:wpc="http://schemas.microsoft.com/office/word/2010/wordprocessingCanvas" xmlns:cx="http://schemas.microsoft.com/office/drawing/2014/chartex" xmlns:cx1="http://schemas.microsoft.com/office/drawing/2015/9/8/chartex" xmlns:cx2="http://schemas.microsoft.com/office/drawing/2015/10/21/chartex" xmlns:cx3="http://schemas.microsoft.com/office/drawing/2016/5/9/chartex" xmlns:cx4="http://schemas.microsoft.com/office/drawing/2016/5/10/chartex" xmlns:cx5="http://schemas.microsoft.com/office/drawing/2016/5/11/chartex" xmlns:cx6="http://schemas.microsoft.com/office/drawing/2016/5/12/chartex" xmlns:cx7="http://schemas.microsoft.com/office/drawing/2016/5/13/chartex" xmlns:cx8="http://schemas.microsoft.com/office/drawing/2016/5/14/chartex" xmlns:mc="http://schemas.openxmlformats.org/markup-compatibility/2006" xmlns:aink="http://schemas.microsoft.com/office/drawing/2016/ink" xmlns:am3d="http://schemas.microsoft.com/office/drawing/2017/model3d" xmlns:o="urn:schemas-microsoft-com:office:office" xmlns:r="http://schemas.openxmlformats.org/officeDocument/2006/relationships" xmlns:m="http://schemas.openxmlformats.org/officeDocument/2006/math" xmlns:v="urn:schemas-microsoft-com:vml" xmlns:wp14="http://schemas.microsoft.com/office/word/2010/wordprocessingDrawing" xmlns:wp="http://schemas.openxmlformats.org/drawingml/2006/wordprocessingDrawing" xmlns:w10="urn:schemas-microsoft-com:office:word" xmlns:w="http://schemas.openxmlformats.org/wordprocessingml/2006/main" xmlns:w14="http://schemas.microsoft.com/office/word/2010/wordml" xmlns:w15="http://schemas.microsoft.com/office/word/2012/wordml" xmlns:w16cex="http://schemas.microsoft.com/office/word/2018/wordml/cex" xmlns:w16cid="http://schemas.microsoft.com/office/word/2016/wordml/cid" xmlns:w16="http://schemas.microsoft.com/office/word/2018/wordml" xmlns:w16sdtdh="http://schemas.microsoft.com/office/word/2020/wordml/sdtdatahash" xmlns:w16se="http://schemas.microsoft.com/office/word/2015/wordml/symex" xmlns:wpg="http://schemas.microsoft.com/office/word/2010/wordprocessingGroup" xmlns:wpi="http://schemas.microsoft.com/office/word/2010/wordprocessingInk" xmlns:wne="http://schemas.microsoft.com/office/word/2006/wordml" xmlns:wps="http://schemas.microsoft.com/office/word/2010/wordprocessingShape" mc:Ignorable="w14 w15 w16se w16cid w16 w16cex w16sdtdh wp14">
   <w:endnote w:type="separator" w:id="-1">
     <w:p>
       <w:pPr>
@@ -2076,7 +3288,7 @@
 </file>
 
 <file path=word/footer1.xml><?xml version="1.0" encoding="utf-8"?>
-<w:ftr xmlns:wpc="http://schemas.microsoft.com/office/word/2010/wordprocessingCanvas" xmlns:cx="http://schemas.microsoft.com/office/drawing/2014/chartex" xmlns:cx1="http://schemas.microsoft.com/office/drawing/2015/9/8/chartex" xmlns:cx2="http://schemas.microsoft.com/office/drawing/2015/10/21/chartex" xmlns:cx3="http://schemas.microsoft.com/office/drawing/2016/5/9/chartex" xmlns:cx4="http://schemas.microsoft.com/office/drawing/2016/5/10/chartex" xmlns:cx5="http://schemas.microsoft.com/office/drawing/2016/5/11/chartex" xmlns:cx6="http://schemas.microsoft.com/office/drawing/2016/5/12/chartex" xmlns:cx7="http://schemas.microsoft.com/office/drawing/2016/5/13/chartex" xmlns:cx8="http://schemas.microsoft.com/office/drawing/2016/5/14/chartex" xmlns:mc="http://schemas.openxmlformats.org/markup-compatibility/2006" xmlns:aink="http://schemas.microsoft.com/office/drawing/2016/ink" xmlns:am3d="http://schemas.microsoft.com/office/drawing/2017/model3d" xmlns:o="urn:schemas-microsoft-com:office:office" xmlns:r="http://schemas.openxmlformats.org/officeDocument/2006/relationships" xmlns:m="http://schemas.openxmlformats.org/officeDocument/2006/math" xmlns:v="urn:schemas-microsoft-com:vml" xmlns:wp14="http://schemas.microsoft.com/office/word/2010/wordprocessingDrawing" xmlns:wp="http://schemas.openxmlformats.org/drawingml/2006/wordprocessingDrawing" xmlns:w10="urn:schemas-microsoft-com:office:word" xmlns:w="http://schemas.openxmlformats.org/wordprocessingml/2006/main" xmlns:w14="http://schemas.microsoft.com/office/word/2010/wordml" xmlns:w15="http://schemas.microsoft.com/office/word/2012/wordml" xmlns:w16cex="http://schemas.microsoft.com/office/word/2018/wordml/cex" xmlns:w16cid="http://schemas.microsoft.com/office/word/2016/wordml/cid" xmlns:w16="http://schemas.microsoft.com/office/word/2018/wordml" xmlns:w16se="http://schemas.microsoft.com/office/word/2015/wordml/symex" xmlns:wpg="http://schemas.microsoft.com/office/word/2010/wordprocessingGroup" xmlns:wpi="http://schemas.microsoft.com/office/word/2010/wordprocessingInk" xmlns:wne="http://schemas.microsoft.com/office/word/2006/wordml" xmlns:wps="http://schemas.microsoft.com/office/word/2010/wordprocessingShape" mc:Ignorable="w14 w15 w16se w16cid w16 w16cex wp14">
+<w:ftr xmlns:wpc="http://schemas.microsoft.com/office/word/2010/wordprocessingCanvas" xmlns:cx="http://schemas.microsoft.com/office/drawing/2014/chartex" xmlns:cx1="http://schemas.microsoft.com/office/drawing/2015/9/8/chartex" xmlns:cx2="http://schemas.microsoft.com/office/drawing/2015/10/21/chartex" xmlns:cx3="http://schemas.microsoft.com/office/drawing/2016/5/9/chartex" xmlns:cx4="http://schemas.microsoft.com/office/drawing/2016/5/10/chartex" xmlns:cx5="http://schemas.microsoft.com/office/drawing/2016/5/11/chartex" xmlns:cx6="http://schemas.microsoft.com/office/drawing/2016/5/12/chartex" xmlns:cx7="http://schemas.microsoft.com/office/drawing/2016/5/13/chartex" xmlns:cx8="http://schemas.microsoft.com/office/drawing/2016/5/14/chartex" xmlns:mc="http://schemas.openxmlformats.org/markup-compatibility/2006" xmlns:aink="http://schemas.microsoft.com/office/drawing/2016/ink" xmlns:am3d="http://schemas.microsoft.com/office/drawing/2017/model3d" xmlns:o="urn:schemas-microsoft-com:office:office" xmlns:r="http://schemas.openxmlformats.org/officeDocument/2006/relationships" xmlns:m="http://schemas.openxmlformats.org/officeDocument/2006/math" xmlns:v="urn:schemas-microsoft-com:vml" xmlns:wp14="http://schemas.microsoft.com/office/word/2010/wordprocessingDrawing" xmlns:wp="http://schemas.openxmlformats.org/drawingml/2006/wordprocessingDrawing" xmlns:w10="urn:schemas-microsoft-com:office:word" xmlns:w="http://schemas.openxmlformats.org/wordprocessingml/2006/main" xmlns:w14="http://schemas.microsoft.com/office/word/2010/wordml" xmlns:w15="http://schemas.microsoft.com/office/word/2012/wordml" xmlns:w16cex="http://schemas.microsoft.com/office/word/2018/wordml/cex" xmlns:w16cid="http://schemas.microsoft.com/office/word/2016/wordml/cid" xmlns:w16="http://schemas.microsoft.com/office/word/2018/wordml" xmlns:w16sdtdh="http://schemas.microsoft.com/office/word/2020/wordml/sdtdatahash" xmlns:w16se="http://schemas.microsoft.com/office/word/2015/wordml/symex" xmlns:wpg="http://schemas.microsoft.com/office/word/2010/wordprocessingGroup" xmlns:wpi="http://schemas.microsoft.com/office/word/2010/wordprocessingInk" xmlns:wne="http://schemas.microsoft.com/office/word/2006/wordml" xmlns:wps="http://schemas.microsoft.com/office/word/2010/wordprocessingShape" mc:Ignorable="w14 w15 w16se w16cid w16 w16cex w16sdtdh wp14">
   <w:p>
     <w:pPr>
       <w:pStyle w:val="Footer"/>
@@ -2169,7 +3381,7 @@
 </file>
 
 <file path=word/footnotes.xml><?xml version="1.0" encoding="utf-8"?>
-<w:footnotes xmlns:wpc="http://schemas.microsoft.com/office/word/2010/wordprocessingCanvas" xmlns:cx="http://schemas.microsoft.com/office/drawing/2014/chartex" xmlns:cx1="http://schemas.microsoft.com/office/drawing/2015/9/8/chartex" xmlns:cx2="http://schemas.microsoft.com/office/drawing/2015/10/21/chartex" xmlns:cx3="http://schemas.microsoft.com/office/drawing/2016/5/9/chartex" xmlns:cx4="http://schemas.microsoft.com/office/drawing/2016/5/10/chartex" xmlns:cx5="http://schemas.microsoft.com/office/drawing/2016/5/11/chartex" xmlns:cx6="http://schemas.microsoft.com/office/drawing/2016/5/12/chartex" xmlns:cx7="http://schemas.microsoft.com/office/drawing/2016/5/13/chartex" xmlns:cx8="http://schemas.microsoft.com/office/drawing/2016/5/14/chartex" xmlns:mc="http://schemas.openxmlformats.org/markup-compatibility/2006" xmlns:aink="http://schemas.microsoft.com/office/drawing/2016/ink" xmlns:am3d="http://schemas.microsoft.com/office/drawing/2017/model3d" xmlns:o="urn:schemas-microsoft-com:office:office" xmlns:r="http://schemas.openxmlformats.org/officeDocument/2006/relationships" xmlns:m="http://schemas.openxmlformats.org/officeDocument/2006/math" xmlns:v="urn:schemas-microsoft-com:vml" xmlns:wp14="http://schemas.microsoft.com/office/word/2010/wordprocessingDrawing" xmlns:wp="http://schemas.openxmlformats.org/drawingml/2006/wordprocessingDrawing" xmlns:w10="urn:schemas-microsoft-com:office:word" xmlns:w="http://schemas.openxmlformats.org/wordprocessingml/2006/main" xmlns:w14="http://schemas.microsoft.com/office/word/2010/wordml" xmlns:w15="http://schemas.microsoft.com/office/word/2012/wordml" xmlns:w16cex="http://schemas.microsoft.com/office/word/2018/wordml/cex" xmlns:w16cid="http://schemas.microsoft.com/office/word/2016/wordml/cid" xmlns:w16="http://schemas.microsoft.com/office/word/2018/wordml" xmlns:w16se="http://schemas.microsoft.com/office/word/2015/wordml/symex" xmlns:wpg="http://schemas.microsoft.com/office/word/2010/wordprocessingGroup" xmlns:wpi="http://schemas.microsoft.com/office/word/2010/wordprocessingInk" xmlns:wne="http://schemas.microsoft.com/office/word/2006/wordml" xmlns:wps="http://schemas.microsoft.com/office/word/2010/wordprocessingShape" mc:Ignorable="w14 w15 w16se w16cid w16 w16cex wp14">
+<w:footnotes xmlns:wpc="http://schemas.microsoft.com/office/word/2010/wordprocessingCanvas" xmlns:cx="http://schemas.microsoft.com/office/drawing/2014/chartex" xmlns:cx1="http://schemas.microsoft.com/office/drawing/2015/9/8/chartex" xmlns:cx2="http://schemas.microsoft.com/office/drawing/2015/10/21/chartex" xmlns:cx3="http://schemas.microsoft.com/office/drawing/2016/5/9/chartex" xmlns:cx4="http://schemas.microsoft.com/office/drawing/2016/5/10/chartex" xmlns:cx5="http://schemas.microsoft.com/office/drawing/2016/5/11/chartex" xmlns:cx6="http://schemas.microsoft.com/office/drawing/2016/5/12/chartex" xmlns:cx7="http://schemas.microsoft.com/office/drawing/2016/5/13/chartex" xmlns:cx8="http://schemas.microsoft.com/office/drawing/2016/5/14/chartex" xmlns:mc="http://schemas.openxmlformats.org/markup-compatibility/2006" xmlns:aink="http://schemas.microsoft.com/office/drawing/2016/ink" xmlns:am3d="http://schemas.microsoft.com/office/drawing/2017/model3d" xmlns:o="urn:schemas-microsoft-com:office:office" xmlns:r="http://schemas.openxmlformats.org/officeDocument/2006/relationships" xmlns:m="http://schemas.openxmlformats.org/officeDocument/2006/math" xmlns:v="urn:schemas-microsoft-com:vml" xmlns:wp14="http://schemas.microsoft.com/office/word/2010/wordprocessingDrawing" xmlns:wp="http://schemas.openxmlformats.org/drawingml/2006/wordprocessingDrawing" xmlns:w10="urn:schemas-microsoft-com:office:word" xmlns:w="http://schemas.openxmlformats.org/wordprocessingml/2006/main" xmlns:w14="http://schemas.microsoft.com/office/word/2010/wordml" xmlns:w15="http://schemas.microsoft.com/office/word/2012/wordml" xmlns:w16cex="http://schemas.microsoft.com/office/word/2018/wordml/cex" xmlns:w16cid="http://schemas.microsoft.com/office/word/2016/wordml/cid" xmlns:w16="http://schemas.microsoft.com/office/word/2018/wordml" xmlns:w16sdtdh="http://schemas.microsoft.com/office/word/2020/wordml/sdtdatahash" xmlns:w16se="http://schemas.microsoft.com/office/word/2015/wordml/symex" xmlns:wpg="http://schemas.microsoft.com/office/word/2010/wordprocessingGroup" xmlns:wpi="http://schemas.microsoft.com/office/word/2010/wordprocessingInk" xmlns:wne="http://schemas.microsoft.com/office/word/2006/wordml" xmlns:wps="http://schemas.microsoft.com/office/word/2010/wordprocessingShape" mc:Ignorable="w14 w15 w16se w16cid w16 w16cex w16sdtdh wp14">
   <w:footnote w:type="separator" w:id="-1">
     <w:p>
       <w:pPr>
@@ -2194,8 +3406,234 @@
 </file>
 
 <file path=word/numbering.xml><?xml version="1.0" encoding="utf-8"?>
-<w:numbering xmlns:wpc="http://schemas.microsoft.com/office/word/2010/wordprocessingCanvas" xmlns:cx="http://schemas.microsoft.com/office/drawing/2014/chartex" xmlns:cx1="http://schemas.microsoft.com/office/drawing/2015/9/8/chartex" xmlns:cx2="http://schemas.microsoft.com/office/drawing/2015/10/21/chartex" xmlns:cx3="http://schemas.microsoft.com/office/drawing/2016/5/9/chartex" xmlns:cx4="http://schemas.microsoft.com/office/drawing/2016/5/10/chartex" xmlns:cx5="http://schemas.microsoft.com/office/drawing/2016/5/11/chartex" xmlns:cx6="http://schemas.microsoft.com/office/drawing/2016/5/12/chartex" xmlns:cx7="http://schemas.microsoft.com/office/drawing/2016/5/13/chartex" xmlns:cx8="http://schemas.microsoft.com/office/drawing/2016/5/14/chartex" xmlns:mc="http://schemas.openxmlformats.org/markup-compatibility/2006" xmlns:aink="http://schemas.microsoft.com/office/drawing/2016/ink" xmlns:am3d="http://schemas.microsoft.com/office/drawing/2017/model3d" xmlns:o="urn:schemas-microsoft-com:office:office" xmlns:r="http://schemas.openxmlformats.org/officeDocument/2006/relationships" xmlns:m="http://schemas.openxmlformats.org/officeDocument/2006/math" xmlns:v="urn:schemas-microsoft-com:vml" xmlns:wp14="http://schemas.microsoft.com/office/word/2010/wordprocessingDrawing" xmlns:wp="http://schemas.openxmlformats.org/drawingml/2006/wordprocessingDrawing" xmlns:w10="urn:schemas-microsoft-com:office:word" xmlns:w="http://schemas.openxmlformats.org/wordprocessingml/2006/main" xmlns:w14="http://schemas.microsoft.com/office/word/2010/wordml" xmlns:w15="http://schemas.microsoft.com/office/word/2012/wordml" xmlns:w16cex="http://schemas.microsoft.com/office/word/2018/wordml/cex" xmlns:w16cid="http://schemas.microsoft.com/office/word/2016/wordml/cid" xmlns:w16="http://schemas.microsoft.com/office/word/2018/wordml" xmlns:w16se="http://schemas.microsoft.com/office/word/2015/wordml/symex" xmlns:wpg="http://schemas.microsoft.com/office/word/2010/wordprocessingGroup" xmlns:wpi="http://schemas.microsoft.com/office/word/2010/wordprocessingInk" xmlns:wne="http://schemas.microsoft.com/office/word/2006/wordml" xmlns:wps="http://schemas.microsoft.com/office/word/2010/wordprocessingShape" mc:Ignorable="w14 w15 w16se w16cid w16 w16cex wp14">
+<w:numbering xmlns:wpc="http://schemas.microsoft.com/office/word/2010/wordprocessingCanvas" xmlns:cx="http://schemas.microsoft.com/office/drawing/2014/chartex" xmlns:cx1="http://schemas.microsoft.com/office/drawing/2015/9/8/chartex" xmlns:cx2="http://schemas.microsoft.com/office/drawing/2015/10/21/chartex" xmlns:cx3="http://schemas.microsoft.com/office/drawing/2016/5/9/chartex" xmlns:cx4="http://schemas.microsoft.com/office/drawing/2016/5/10/chartex" xmlns:cx5="http://schemas.microsoft.com/office/drawing/2016/5/11/chartex" xmlns:cx6="http://schemas.microsoft.com/office/drawing/2016/5/12/chartex" xmlns:cx7="http://schemas.microsoft.com/office/drawing/2016/5/13/chartex" xmlns:cx8="http://schemas.microsoft.com/office/drawing/2016/5/14/chartex" xmlns:mc="http://schemas.openxmlformats.org/markup-compatibility/2006" xmlns:aink="http://schemas.microsoft.com/office/drawing/2016/ink" xmlns:am3d="http://schemas.microsoft.com/office/drawing/2017/model3d" xmlns:o="urn:schemas-microsoft-com:office:office" xmlns:r="http://schemas.openxmlformats.org/officeDocument/2006/relationships" xmlns:m="http://schemas.openxmlformats.org/officeDocument/2006/math" xmlns:v="urn:schemas-microsoft-com:vml" xmlns:wp14="http://schemas.microsoft.com/office/word/2010/wordprocessingDrawing" xmlns:wp="http://schemas.openxmlformats.org/drawingml/2006/wordprocessingDrawing" xmlns:w10="urn:schemas-microsoft-com:office:word" xmlns:w="http://schemas.openxmlformats.org/wordprocessingml/2006/main" xmlns:w14="http://schemas.microsoft.com/office/word/2010/wordml" xmlns:w15="http://schemas.microsoft.com/office/word/2012/wordml" xmlns:w16cex="http://schemas.microsoft.com/office/word/2018/wordml/cex" xmlns:w16cid="http://schemas.microsoft.com/office/word/2016/wordml/cid" xmlns:w16="http://schemas.microsoft.com/office/word/2018/wordml" xmlns:w16sdtdh="http://schemas.microsoft.com/office/word/2020/wordml/sdtdatahash" xmlns:w16se="http://schemas.microsoft.com/office/word/2015/wordml/symex" xmlns:wpg="http://schemas.microsoft.com/office/word/2010/wordprocessingGroup" xmlns:wpi="http://schemas.microsoft.com/office/word/2010/wordprocessingInk" xmlns:wne="http://schemas.microsoft.com/office/word/2006/wordml" xmlns:wps="http://schemas.microsoft.com/office/word/2010/wordprocessingShape" mc:Ignorable="w14 w15 w16se w16cid w16 w16cex w16sdtdh wp14">
   <w:abstractNum w:abstractNumId="0" w15:restartNumberingAfterBreak="0">
+    <w:nsid w:val="0B637809"/>
+    <w:multiLevelType w:val="hybridMultilevel"/>
+    <w:tmpl w:val="7226A8A8"/>
+    <w:lvl w:ilvl="0" w:tplc="40090001">
+      <w:start w:val="1"/>
+      <w:numFmt w:val="bullet"/>
+      <w:lvlText w:val=""/>
+      <w:lvlJc w:val="left"/>
+      <w:pPr>
+        <w:ind w:left="720" w:hanging="360"/>
+      </w:pPr>
+      <w:rPr>
+        <w:rFonts w:ascii="Symbol" w:hAnsi="Symbol" w:hint="default"/>
+      </w:rPr>
+    </w:lvl>
+    <w:lvl w:ilvl="1" w:tplc="40090003" w:tentative="1">
+      <w:start w:val="1"/>
+      <w:numFmt w:val="bullet"/>
+      <w:lvlText w:val="o"/>
+      <w:lvlJc w:val="left"/>
+      <w:pPr>
+        <w:ind w:left="1440" w:hanging="360"/>
+      </w:pPr>
+      <w:rPr>
+        <w:rFonts w:ascii="Courier New" w:hAnsi="Courier New" w:cs="Courier New" w:hint="default"/>
+      </w:rPr>
+    </w:lvl>
+    <w:lvl w:ilvl="2" w:tplc="40090005" w:tentative="1">
+      <w:start w:val="1"/>
+      <w:numFmt w:val="bullet"/>
+      <w:lvlText w:val=""/>
+      <w:lvlJc w:val="left"/>
+      <w:pPr>
+        <w:ind w:left="2160" w:hanging="360"/>
+      </w:pPr>
+      <w:rPr>
+        <w:rFonts w:ascii="Wingdings" w:hAnsi="Wingdings" w:hint="default"/>
+      </w:rPr>
+    </w:lvl>
+    <w:lvl w:ilvl="3" w:tplc="40090001" w:tentative="1">
+      <w:start w:val="1"/>
+      <w:numFmt w:val="bullet"/>
+      <w:lvlText w:val=""/>
+      <w:lvlJc w:val="left"/>
+      <w:pPr>
+        <w:ind w:left="2880" w:hanging="360"/>
+      </w:pPr>
+      <w:rPr>
+        <w:rFonts w:ascii="Symbol" w:hAnsi="Symbol" w:hint="default"/>
+      </w:rPr>
+    </w:lvl>
+    <w:lvl w:ilvl="4" w:tplc="40090003" w:tentative="1">
+      <w:start w:val="1"/>
+      <w:numFmt w:val="bullet"/>
+      <w:lvlText w:val="o"/>
+      <w:lvlJc w:val="left"/>
+      <w:pPr>
+        <w:ind w:left="3600" w:hanging="360"/>
+      </w:pPr>
+      <w:rPr>
+        <w:rFonts w:ascii="Courier New" w:hAnsi="Courier New" w:cs="Courier New" w:hint="default"/>
+      </w:rPr>
+    </w:lvl>
+    <w:lvl w:ilvl="5" w:tplc="40090005" w:tentative="1">
+      <w:start w:val="1"/>
+      <w:numFmt w:val="bullet"/>
+      <w:lvlText w:val=""/>
+      <w:lvlJc w:val="left"/>
+      <w:pPr>
+        <w:ind w:left="4320" w:hanging="360"/>
+      </w:pPr>
+      <w:rPr>
+        <w:rFonts w:ascii="Wingdings" w:hAnsi="Wingdings" w:hint="default"/>
+      </w:rPr>
+    </w:lvl>
+    <w:lvl w:ilvl="6" w:tplc="40090001" w:tentative="1">
+      <w:start w:val="1"/>
+      <w:numFmt w:val="bullet"/>
+      <w:lvlText w:val=""/>
+      <w:lvlJc w:val="left"/>
+      <w:pPr>
+        <w:ind w:left="5040" w:hanging="360"/>
+      </w:pPr>
+      <w:rPr>
+        <w:rFonts w:ascii="Symbol" w:hAnsi="Symbol" w:hint="default"/>
+      </w:rPr>
+    </w:lvl>
+    <w:lvl w:ilvl="7" w:tplc="40090003" w:tentative="1">
+      <w:start w:val="1"/>
+      <w:numFmt w:val="bullet"/>
+      <w:lvlText w:val="o"/>
+      <w:lvlJc w:val="left"/>
+      <w:pPr>
+        <w:ind w:left="5760" w:hanging="360"/>
+      </w:pPr>
+      <w:rPr>
+        <w:rFonts w:ascii="Courier New" w:hAnsi="Courier New" w:cs="Courier New" w:hint="default"/>
+      </w:rPr>
+    </w:lvl>
+    <w:lvl w:ilvl="8" w:tplc="40090005" w:tentative="1">
+      <w:start w:val="1"/>
+      <w:numFmt w:val="bullet"/>
+      <w:lvlText w:val=""/>
+      <w:lvlJc w:val="left"/>
+      <w:pPr>
+        <w:ind w:left="6480" w:hanging="360"/>
+      </w:pPr>
+      <w:rPr>
+        <w:rFonts w:ascii="Wingdings" w:hAnsi="Wingdings" w:hint="default"/>
+      </w:rPr>
+    </w:lvl>
+  </w:abstractNum>
+  <w:abstractNum w:abstractNumId="1" w15:restartNumberingAfterBreak="0">
+    <w:nsid w:val="141408F7"/>
+    <w:multiLevelType w:val="hybridMultilevel"/>
+    <w:tmpl w:val="56C423CC"/>
+    <w:lvl w:ilvl="0" w:tplc="40090001">
+      <w:start w:val="1"/>
+      <w:numFmt w:val="bullet"/>
+      <w:lvlText w:val=""/>
+      <w:lvlJc w:val="left"/>
+      <w:pPr>
+        <w:ind w:left="720" w:hanging="360"/>
+      </w:pPr>
+      <w:rPr>
+        <w:rFonts w:ascii="Symbol" w:hAnsi="Symbol" w:hint="default"/>
+      </w:rPr>
+    </w:lvl>
+    <w:lvl w:ilvl="1" w:tplc="40090003" w:tentative="1">
+      <w:start w:val="1"/>
+      <w:numFmt w:val="bullet"/>
+      <w:lvlText w:val="o"/>
+      <w:lvlJc w:val="left"/>
+      <w:pPr>
+        <w:ind w:left="1440" w:hanging="360"/>
+      </w:pPr>
+      <w:rPr>
+        <w:rFonts w:ascii="Courier New" w:hAnsi="Courier New" w:cs="Courier New" w:hint="default"/>
+      </w:rPr>
+    </w:lvl>
+    <w:lvl w:ilvl="2" w:tplc="40090005" w:tentative="1">
+      <w:start w:val="1"/>
+      <w:numFmt w:val="bullet"/>
+      <w:lvlText w:val=""/>
+      <w:lvlJc w:val="left"/>
+      <w:pPr>
+        <w:ind w:left="2160" w:hanging="360"/>
+      </w:pPr>
+      <w:rPr>
+        <w:rFonts w:ascii="Wingdings" w:hAnsi="Wingdings" w:hint="default"/>
+      </w:rPr>
+    </w:lvl>
+    <w:lvl w:ilvl="3" w:tplc="40090001" w:tentative="1">
+      <w:start w:val="1"/>
+      <w:numFmt w:val="bullet"/>
+      <w:lvlText w:val=""/>
+      <w:lvlJc w:val="left"/>
+      <w:pPr>
+        <w:ind w:left="2880" w:hanging="360"/>
+      </w:pPr>
+      <w:rPr>
+        <w:rFonts w:ascii="Symbol" w:hAnsi="Symbol" w:hint="default"/>
+      </w:rPr>
+    </w:lvl>
+    <w:lvl w:ilvl="4" w:tplc="40090003" w:tentative="1">
+      <w:start w:val="1"/>
+      <w:numFmt w:val="bullet"/>
+      <w:lvlText w:val="o"/>
+      <w:lvlJc w:val="left"/>
+      <w:pPr>
+        <w:ind w:left="3600" w:hanging="360"/>
+      </w:pPr>
+      <w:rPr>
+        <w:rFonts w:ascii="Courier New" w:hAnsi="Courier New" w:cs="Courier New" w:hint="default"/>
+      </w:rPr>
+    </w:lvl>
+    <w:lvl w:ilvl="5" w:tplc="40090005" w:tentative="1">
+      <w:start w:val="1"/>
+      <w:numFmt w:val="bullet"/>
+      <w:lvlText w:val=""/>
+      <w:lvlJc w:val="left"/>
+      <w:pPr>
+        <w:ind w:left="4320" w:hanging="360"/>
+      </w:pPr>
+      <w:rPr>
+        <w:rFonts w:ascii="Wingdings" w:hAnsi="Wingdings" w:hint="default"/>
+      </w:rPr>
+    </w:lvl>
+    <w:lvl w:ilvl="6" w:tplc="40090001" w:tentative="1">
+      <w:start w:val="1"/>
+      <w:numFmt w:val="bullet"/>
+      <w:lvlText w:val=""/>
+      <w:lvlJc w:val="left"/>
+      <w:pPr>
+        <w:ind w:left="5040" w:hanging="360"/>
+      </w:pPr>
+      <w:rPr>
+        <w:rFonts w:ascii="Symbol" w:hAnsi="Symbol" w:hint="default"/>
+      </w:rPr>
+    </w:lvl>
+    <w:lvl w:ilvl="7" w:tplc="40090003" w:tentative="1">
+      <w:start w:val="1"/>
+      <w:numFmt w:val="bullet"/>
+      <w:lvlText w:val="o"/>
+      <w:lvlJc w:val="left"/>
+      <w:pPr>
+        <w:ind w:left="5760" w:hanging="360"/>
+      </w:pPr>
+      <w:rPr>
+        <w:rFonts w:ascii="Courier New" w:hAnsi="Courier New" w:cs="Courier New" w:hint="default"/>
+      </w:rPr>
+    </w:lvl>
+    <w:lvl w:ilvl="8" w:tplc="40090005" w:tentative="1">
+      <w:start w:val="1"/>
+      <w:numFmt w:val="bullet"/>
+      <w:lvlText w:val=""/>
+      <w:lvlJc w:val="left"/>
+      <w:pPr>
+        <w:ind w:left="6480" w:hanging="360"/>
+      </w:pPr>
+      <w:rPr>
+        <w:rFonts w:ascii="Wingdings" w:hAnsi="Wingdings" w:hint="default"/>
+      </w:rPr>
+    </w:lvl>
+  </w:abstractNum>
+  <w:abstractNum w:abstractNumId="2" w15:restartNumberingAfterBreak="0">
     <w:nsid w:val="1BC61E91"/>
     <w:multiLevelType w:val="hybridMultilevel"/>
     <w:tmpl w:val="BA5E22F4"/>
@@ -2211,7 +3649,7 @@
         <w:rFonts w:ascii="Symbol" w:hAnsi="Symbol" w:hint="default"/>
       </w:rPr>
     </w:lvl>
-    <w:lvl w:ilvl="1" w:tplc="24000003" w:tentative="1">
+    <w:lvl w:ilvl="1" w:tplc="24000003">
       <w:start w:val="1"/>
       <w:numFmt w:val="bullet"/>
       <w:lvlText w:val="o"/>
@@ -2308,7 +3746,7 @@
       </w:rPr>
     </w:lvl>
   </w:abstractNum>
-  <w:abstractNum w:abstractNumId="1" w15:restartNumberingAfterBreak="0">
+  <w:abstractNum w:abstractNumId="3" w15:restartNumberingAfterBreak="0">
     <w:nsid w:val="1EA60FAC"/>
     <w:multiLevelType w:val="hybridMultilevel"/>
     <w:tmpl w:val="FE34A2C2"/>
@@ -2421,7 +3859,7 @@
       </w:rPr>
     </w:lvl>
   </w:abstractNum>
-  <w:abstractNum w:abstractNumId="2" w15:restartNumberingAfterBreak="0">
+  <w:abstractNum w:abstractNumId="4" w15:restartNumberingAfterBreak="0">
     <w:nsid w:val="356760B0"/>
     <w:multiLevelType w:val="hybridMultilevel"/>
     <w:tmpl w:val="23049DD4"/>
@@ -2534,7 +3972,7 @@
       </w:rPr>
     </w:lvl>
   </w:abstractNum>
-  <w:abstractNum w:abstractNumId="3" w15:restartNumberingAfterBreak="0">
+  <w:abstractNum w:abstractNumId="5" w15:restartNumberingAfterBreak="0">
     <w:nsid w:val="3D315044"/>
     <w:multiLevelType w:val="hybridMultilevel"/>
     <w:tmpl w:val="E488B1D0"/>
@@ -2623,7 +4061,7 @@
       </w:pPr>
     </w:lvl>
   </w:abstractNum>
-  <w:abstractNum w:abstractNumId="4" w15:restartNumberingAfterBreak="0">
+  <w:abstractNum w:abstractNumId="6" w15:restartNumberingAfterBreak="0">
     <w:nsid w:val="518406C0"/>
     <w:multiLevelType w:val="hybridMultilevel"/>
     <w:tmpl w:val="6DCE0308"/>
@@ -2736,7 +4174,7 @@
       </w:rPr>
     </w:lvl>
   </w:abstractNum>
-  <w:abstractNum w:abstractNumId="5" w15:restartNumberingAfterBreak="0">
+  <w:abstractNum w:abstractNumId="7" w15:restartNumberingAfterBreak="0">
     <w:nsid w:val="5AB46C2B"/>
     <w:multiLevelType w:val="hybridMultilevel"/>
     <w:tmpl w:val="FE2C7420"/>
@@ -2822,7 +4260,120 @@
       </w:pPr>
     </w:lvl>
   </w:abstractNum>
-  <w:abstractNum w:abstractNumId="6" w15:restartNumberingAfterBreak="0">
+  <w:abstractNum w:abstractNumId="8" w15:restartNumberingAfterBreak="0">
+    <w:nsid w:val="5C8F1A52"/>
+    <w:multiLevelType w:val="hybridMultilevel"/>
+    <w:tmpl w:val="EB84B826"/>
+    <w:lvl w:ilvl="0" w:tplc="40090001">
+      <w:start w:val="1"/>
+      <w:numFmt w:val="bullet"/>
+      <w:lvlText w:val=""/>
+      <w:lvlJc w:val="left"/>
+      <w:pPr>
+        <w:ind w:left="720" w:hanging="360"/>
+      </w:pPr>
+      <w:rPr>
+        <w:rFonts w:ascii="Symbol" w:hAnsi="Symbol" w:hint="default"/>
+      </w:rPr>
+    </w:lvl>
+    <w:lvl w:ilvl="1" w:tplc="40090003" w:tentative="1">
+      <w:start w:val="1"/>
+      <w:numFmt w:val="bullet"/>
+      <w:lvlText w:val="o"/>
+      <w:lvlJc w:val="left"/>
+      <w:pPr>
+        <w:ind w:left="1440" w:hanging="360"/>
+      </w:pPr>
+      <w:rPr>
+        <w:rFonts w:ascii="Courier New" w:hAnsi="Courier New" w:cs="Courier New" w:hint="default"/>
+      </w:rPr>
+    </w:lvl>
+    <w:lvl w:ilvl="2" w:tplc="40090005" w:tentative="1">
+      <w:start w:val="1"/>
+      <w:numFmt w:val="bullet"/>
+      <w:lvlText w:val=""/>
+      <w:lvlJc w:val="left"/>
+      <w:pPr>
+        <w:ind w:left="2160" w:hanging="360"/>
+      </w:pPr>
+      <w:rPr>
+        <w:rFonts w:ascii="Wingdings" w:hAnsi="Wingdings" w:hint="default"/>
+      </w:rPr>
+    </w:lvl>
+    <w:lvl w:ilvl="3" w:tplc="40090001" w:tentative="1">
+      <w:start w:val="1"/>
+      <w:numFmt w:val="bullet"/>
+      <w:lvlText w:val=""/>
+      <w:lvlJc w:val="left"/>
+      <w:pPr>
+        <w:ind w:left="2880" w:hanging="360"/>
+      </w:pPr>
+      <w:rPr>
+        <w:rFonts w:ascii="Symbol" w:hAnsi="Symbol" w:hint="default"/>
+      </w:rPr>
+    </w:lvl>
+    <w:lvl w:ilvl="4" w:tplc="40090003" w:tentative="1">
+      <w:start w:val="1"/>
+      <w:numFmt w:val="bullet"/>
+      <w:lvlText w:val="o"/>
+      <w:lvlJc w:val="left"/>
+      <w:pPr>
+        <w:ind w:left="3600" w:hanging="360"/>
+      </w:pPr>
+      <w:rPr>
+        <w:rFonts w:ascii="Courier New" w:hAnsi="Courier New" w:cs="Courier New" w:hint="default"/>
+      </w:rPr>
+    </w:lvl>
+    <w:lvl w:ilvl="5" w:tplc="40090005" w:tentative="1">
+      <w:start w:val="1"/>
+      <w:numFmt w:val="bullet"/>
+      <w:lvlText w:val=""/>
+      <w:lvlJc w:val="left"/>
+      <w:pPr>
+        <w:ind w:left="4320" w:hanging="360"/>
+      </w:pPr>
+      <w:rPr>
+        <w:rFonts w:ascii="Wingdings" w:hAnsi="Wingdings" w:hint="default"/>
+      </w:rPr>
+    </w:lvl>
+    <w:lvl w:ilvl="6" w:tplc="40090001" w:tentative="1">
+      <w:start w:val="1"/>
+      <w:numFmt w:val="bullet"/>
+      <w:lvlText w:val=""/>
+      <w:lvlJc w:val="left"/>
+      <w:pPr>
+        <w:ind w:left="5040" w:hanging="360"/>
+      </w:pPr>
+      <w:rPr>
+        <w:rFonts w:ascii="Symbol" w:hAnsi="Symbol" w:hint="default"/>
+      </w:rPr>
+    </w:lvl>
+    <w:lvl w:ilvl="7" w:tplc="40090003" w:tentative="1">
+      <w:start w:val="1"/>
+      <w:numFmt w:val="bullet"/>
+      <w:lvlText w:val="o"/>
+      <w:lvlJc w:val="left"/>
+      <w:pPr>
+        <w:ind w:left="5760" w:hanging="360"/>
+      </w:pPr>
+      <w:rPr>
+        <w:rFonts w:ascii="Courier New" w:hAnsi="Courier New" w:cs="Courier New" w:hint="default"/>
+      </w:rPr>
+    </w:lvl>
+    <w:lvl w:ilvl="8" w:tplc="40090005" w:tentative="1">
+      <w:start w:val="1"/>
+      <w:numFmt w:val="bullet"/>
+      <w:lvlText w:val=""/>
+      <w:lvlJc w:val="left"/>
+      <w:pPr>
+        <w:ind w:left="6480" w:hanging="360"/>
+      </w:pPr>
+      <w:rPr>
+        <w:rFonts w:ascii="Wingdings" w:hAnsi="Wingdings" w:hint="default"/>
+      </w:rPr>
+    </w:lvl>
+  </w:abstractNum>
+  <w:abstractNum w:abstractNumId="9" w15:restartNumberingAfterBreak="0">
     <w:nsid w:val="5F336A93"/>
     <w:multiLevelType w:val="hybridMultilevel"/>
     <w:tmpl w:val="CBD0900C"/>
@@ -2935,7 +4486,7 @@
       </w:rPr>
     </w:lvl>
   </w:abstractNum>
-  <w:abstractNum w:abstractNumId="7" w15:restartNumberingAfterBreak="0">
+  <w:abstractNum w:abstractNumId="10" w15:restartNumberingAfterBreak="0">
     <w:nsid w:val="792E3DE0"/>
     <w:multiLevelType w:val="hybridMultilevel"/>
     <w:tmpl w:val="E10E5442"/>
@@ -3048,7 +4599,7 @@
       </w:rPr>
     </w:lvl>
   </w:abstractNum>
-  <w:abstractNum w:abstractNumId="8" w15:restartNumberingAfterBreak="0">
+  <w:abstractNum w:abstractNumId="11" w15:restartNumberingAfterBreak="0">
     <w:nsid w:val="7B5530ED"/>
     <w:multiLevelType w:val="hybridMultilevel"/>
     <w:tmpl w:val="6FAEF136"/>
@@ -3162,37 +4713,46 @@
     </w:lvl>
   </w:abstractNum>
   <w:num w:numId="1">
+    <w:abstractNumId w:val="5"/>
+  </w:num>
+  <w:num w:numId="2">
+    <w:abstractNumId w:val="9"/>
+  </w:num>
+  <w:num w:numId="3">
+    <w:abstractNumId w:val="7"/>
+  </w:num>
+  <w:num w:numId="4">
+    <w:abstractNumId w:val="4"/>
+  </w:num>
+  <w:num w:numId="5">
+    <w:abstractNumId w:val="2"/>
+  </w:num>
+  <w:num w:numId="6">
+    <w:abstractNumId w:val="6"/>
+  </w:num>
+  <w:num w:numId="7">
+    <w:abstractNumId w:val="11"/>
+  </w:num>
+  <w:num w:numId="8">
     <w:abstractNumId w:val="3"/>
   </w:num>
-  <w:num w:numId="2">
-    <w:abstractNumId w:val="6"/>
+  <w:num w:numId="9">
+    <w:abstractNumId w:val="10"/>
   </w:num>
-  <w:num w:numId="3">
-    <w:abstractNumId w:val="5"/>
-  </w:num>
-  <w:num w:numId="4">
-    <w:abstractNumId w:val="2"/>
-  </w:num>
-  <w:num w:numId="5">
+  <w:num w:numId="10">
     <w:abstractNumId w:val="0"/>
   </w:num>
-  <w:num w:numId="6">
-    <w:abstractNumId w:val="4"/>
-  </w:num>
-  <w:num w:numId="7">
-    <w:abstractNumId w:val="8"/>
-  </w:num>
-  <w:num w:numId="8">
+  <w:num w:numId="11">
     <w:abstractNumId w:val="1"/>
   </w:num>
-  <w:num w:numId="9">
-    <w:abstractNumId w:val="7"/>
+  <w:num w:numId="12">
+    <w:abstractNumId w:val="8"/>
   </w:num>
 </w:numbering>
 </file>
 
 <file path=word/styles.xml><?xml version="1.0" encoding="utf-8"?>
-<w:styles xmlns:mc="http://schemas.openxmlformats.org/markup-compatibility/2006" xmlns:r="http://schemas.openxmlformats.org/officeDocument/2006/relationships" xmlns:w="http://schemas.openxmlformats.org/wordprocessingml/2006/main" xmlns:w14="http://schemas.microsoft.com/office/word/2010/wordml" xmlns:w15="http://schemas.microsoft.com/office/word/2012/wordml" xmlns:w16cex="http://schemas.microsoft.com/office/word/2018/wordml/cex" xmlns:w16cid="http://schemas.microsoft.com/office/word/2016/wordml/cid" xmlns:w16="http://schemas.microsoft.com/office/word/2018/wordml" xmlns:w16se="http://schemas.microsoft.com/office/word/2015/wordml/symex" mc:Ignorable="w14 w15 w16se w16cid w16 w16cex">
+<w:styles xmlns:mc="http://schemas.openxmlformats.org/markup-compatibility/2006" xmlns:r="http://schemas.openxmlformats.org/officeDocument/2006/relationships" xmlns:w="http://schemas.openxmlformats.org/wordprocessingml/2006/main" xmlns:w14="http://schemas.microsoft.com/office/word/2010/wordml" xmlns:w15="http://schemas.microsoft.com/office/word/2012/wordml" xmlns:w16cex="http://schemas.microsoft.com/office/word/2018/wordml/cex" xmlns:w16cid="http://schemas.microsoft.com/office/word/2016/wordml/cid" xmlns:w16="http://schemas.microsoft.com/office/word/2018/wordml" xmlns:w16sdtdh="http://schemas.microsoft.com/office/word/2020/wordml/sdtdatahash" xmlns:w16se="http://schemas.microsoft.com/office/word/2015/wordml/symex" mc:Ignorable="w14 w15 w16se w16cid w16 w16cex w16sdtdh">
   <w:docDefaults>
     <w:rPrDefault>
       <w:rPr>

</xml_diff>

<commit_message>
testing strategy added in the doc
</commit_message>
<xml_diff>
--- a/Assignment5/COL216_Ass3 (1).docx
+++ b/Assignment5/COL216_Ass3 (1).docx
@@ -29,9 +29,9 @@
                   <wp:align>left</wp:align>
                 </wp:positionH>
                 <wp:positionV relativeFrom="paragraph">
-                  <wp:posOffset>7620</wp:posOffset>
+                  <wp:posOffset>8255</wp:posOffset>
                 </wp:positionV>
-                <wp:extent cx="7590155" cy="8255"/>
+                <wp:extent cx="7590790" cy="8890"/>
                 <wp:effectExtent l="0" t="0" r="30480" b="30480"/>
                 <wp:wrapNone/>
                 <wp:docPr id="1" name="Straight Connector 2"/>
@@ -42,7 +42,7 @@
                       <wps:spPr>
                         <a:xfrm>
                           <a:off x="0" y="0"/>
-                          <a:ext cx="7589520" cy="7560"/>
+                          <a:ext cx="7590240" cy="6840"/>
                         </a:xfrm>
                         <a:prstGeom prst="line">
                           <a:avLst/>
@@ -70,7 +70,7 @@
           </mc:Choice>
           <mc:Fallback>
             <w:pict>
-              <v:line id="shape_0" from="0pt,0.6pt" to="597.55pt,1.15pt" ID="Straight Connector 2" stroked="t" style="position:absolute;mso-position-horizontal:left;mso-position-horizontal-relative:page" wp14:anchorId="4A62A53A">
+              <v:line id="shape_0" from="0pt,0.65pt" to="597.6pt,1.15pt" ID="Straight Connector 2" stroked="t" style="position:absolute;mso-position-horizontal:left;mso-position-horizontal-relative:page" wp14:anchorId="4A62A53A">
                 <v:stroke color="black" weight="19080" joinstyle="miter" endcap="flat"/>
                 <v:fill o:detectmouseclick="t" on="false"/>
               </v:line>
@@ -88,7 +88,7 @@
                 <wp:positionV relativeFrom="paragraph">
                   <wp:posOffset>-266700</wp:posOffset>
                 </wp:positionV>
-                <wp:extent cx="1974215" cy="267335"/>
+                <wp:extent cx="1974850" cy="267970"/>
                 <wp:effectExtent l="0" t="0" r="0" b="0"/>
                 <wp:wrapNone/>
                 <wp:docPr id="2" name="Text Box 3"/>
@@ -99,7 +99,7 @@
                       <wps:spPr>
                         <a:xfrm>
                           <a:off x="0" y="0"/>
-                          <a:ext cx="1973520" cy="266760"/>
+                          <a:ext cx="1974240" cy="267480"/>
                         </a:xfrm>
                         <a:prstGeom prst="rect">
                           <a:avLst/>
@@ -153,7 +153,7 @@
           </mc:Choice>
           <mc:Fallback>
             <w:pict>
-              <v:rect id="shape_0" ID="Text Box 3" stroked="f" style="position:absolute;margin-left:439.85pt;margin-top:-21pt;width:155.35pt;height:20.95pt;mso-position-horizontal:right;mso-position-horizontal-relative:page" wp14:anchorId="1CAD91E6">
+              <v:rect id="shape_0" ID="Text Box 3" stroked="f" style="position:absolute;margin-left:439.8pt;margin-top:-21pt;width:155.4pt;height:21pt;mso-position-horizontal:right;mso-position-horizontal-relative:page" wp14:anchorId="1CAD91E6">
                 <w10:wrap type="square"/>
                 <v:fill o:detectmouseclick="t" on="false"/>
                 <v:stroke color="#3465a4" joinstyle="round" endcap="flat"/>
@@ -199,7 +199,7 @@
                 <wp:positionV relativeFrom="paragraph">
                   <wp:posOffset>-266700</wp:posOffset>
                 </wp:positionV>
-                <wp:extent cx="2103755" cy="267335"/>
+                <wp:extent cx="2104390" cy="267970"/>
                 <wp:effectExtent l="0" t="0" r="0" b="0"/>
                 <wp:wrapNone/>
                 <wp:docPr id="4" name="Text Box 4"/>
@@ -210,7 +210,7 @@
                       <wps:spPr>
                         <a:xfrm>
                           <a:off x="0" y="0"/>
-                          <a:ext cx="2103120" cy="266760"/>
+                          <a:ext cx="2103840" cy="267480"/>
                         </a:xfrm>
                         <a:prstGeom prst="rect">
                           <a:avLst/>
@@ -261,9 +261,7 @@
                               </w:rPr>
                             </w:pPr>
                             <w:r>
-                              <w:rPr>
-                                <w:color w:val="000000"/>
-                              </w:rPr>
+                              <w:rPr/>
                             </w:r>
                           </w:p>
                         </w:txbxContent>
@@ -279,7 +277,7 @@
           </mc:Choice>
           <mc:Fallback>
             <w:pict>
-              <v:rect id="shape_0" ID="Text Box 4" stroked="f" style="position:absolute;margin-left:26.4pt;margin-top:-21pt;width:165.55pt;height:20.95pt;mso-position-horizontal-relative:page" wp14:anchorId="09F720E2">
+              <v:rect id="shape_0" ID="Text Box 4" stroked="f" style="position:absolute;margin-left:26.4pt;margin-top:-21pt;width:165.6pt;height:21pt;mso-position-horizontal-relative:page" wp14:anchorId="09F720E2">
                 <w10:wrap type="square"/>
                 <v:fill o:detectmouseclick="t" on="false"/>
                 <v:stroke color="#3465a4" joinstyle="round" endcap="flat"/>
@@ -318,9 +316,7 @@
                         </w:rPr>
                       </w:pPr>
                       <w:r>
-                        <w:rPr>
-                          <w:color w:val="000000"/>
-                        </w:rPr>
+                        <w:rPr/>
                       </w:r>
                     </w:p>
                   </w:txbxContent>
@@ -2140,7 +2136,14 @@
         </w:rPr>
       </w:pPr>
       <w:r>
-        <w:rPr>
+        <w:rPr/>
+      </w:r>
+    </w:p>
+    <w:p>
+      <w:pPr>
+        <w:pStyle w:val="Normal"/>
+        <w:rPr>
+          <w:b/>
           <w:b/>
           <w:bCs/>
           <w:sz w:val="28"/>
@@ -2148,21 +2151,222 @@
           <w:u w:val="single"/>
           <w:lang w:val="en-US"/>
         </w:rPr>
-        <w:t>Testing Strategy:</w:t>
-      </w:r>
-    </w:p>
-    <w:p>
-      <w:pPr>
-        <w:pStyle w:val="Normal"/>
-        <w:spacing w:before="0" w:after="160"/>
-        <w:rPr>
-          <w:b/>
+      </w:pPr>
+      <w:r>
+        <w:rPr>
           <w:b/>
           <w:bCs/>
           <w:sz w:val="28"/>
           <w:szCs w:val="28"/>
           <w:u w:val="single"/>
           <w:lang w:val="en-US"/>
+        </w:rPr>
+        <w:t>Testing Strategy:</w:t>
+      </w:r>
+    </w:p>
+    <w:p>
+      <w:pPr>
+        <w:pStyle w:val="Normal"/>
+        <w:rPr>
+          <w:b w:val="false"/>
+          <w:b w:val="false"/>
+          <w:bCs w:val="false"/>
+          <w:sz w:val="24"/>
+          <w:szCs w:val="24"/>
+          <w:u w:val="none"/>
+        </w:rPr>
+      </w:pPr>
+      <w:r>
+        <w:rPr>
+          <w:b w:val="false"/>
+          <w:bCs w:val="false"/>
+          <w:sz w:val="24"/>
+          <w:szCs w:val="24"/>
+          <w:u w:val="none"/>
+        </w:rPr>
+        <w:t>We have extensively tested this assignement to gurantee that it doesn’t have any errors. We used a python function checker.py for checking whether the multicore evaluation gives the same register values as the single core in assignemnt 3. There is an  has been 2 strategy for testing which are as follow:</w:t>
+      </w:r>
+    </w:p>
+    <w:p>
+      <w:pPr>
+        <w:pStyle w:val="Normal"/>
+        <w:numPr>
+          <w:ilvl w:val="0"/>
+          <w:numId w:val="8"/>
+        </w:numPr>
+        <w:rPr/>
+      </w:pPr>
+      <w:r>
+        <w:rPr>
+          <w:b/>
+          <w:bCs/>
+          <w:sz w:val="24"/>
+          <w:szCs w:val="24"/>
+          <w:u w:val="none"/>
+        </w:rPr>
+        <w:t xml:space="preserve">Randomized testing: </w:t>
+      </w:r>
+      <w:r>
+        <w:rPr>
+          <w:b w:val="false"/>
+          <w:bCs w:val="false"/>
+          <w:sz w:val="24"/>
+          <w:szCs w:val="24"/>
+          <w:u w:val="none"/>
+        </w:rPr>
+        <w:t>In this all the testcases which we had taken for previous assignment was used for the multicore case . With different files given to different cores. And then we used the checker.py to compare the values from the single core case to this to confirm the values. All the testcases considered has been provided in the files.</w:t>
+      </w:r>
+    </w:p>
+    <w:p>
+      <w:pPr>
+        <w:pStyle w:val="Normal"/>
+        <w:numPr>
+          <w:ilvl w:val="0"/>
+          <w:numId w:val="8"/>
+        </w:numPr>
+        <w:rPr/>
+      </w:pPr>
+      <w:r>
+        <w:rPr>
+          <w:b/>
+          <w:bCs/>
+          <w:sz w:val="24"/>
+          <w:szCs w:val="24"/>
+          <w:u w:val="none"/>
+        </w:rPr>
+        <w:t>T</w:t>
+      </w:r>
+      <w:r>
+        <w:rPr>
+          <w:b/>
+          <w:bCs/>
+          <w:sz w:val="24"/>
+          <w:szCs w:val="24"/>
+          <w:u w:val="none"/>
+        </w:rPr>
+        <w:t xml:space="preserve">ragetted Testing: </w:t>
+      </w:r>
+      <w:r>
+        <w:rPr>
+          <w:b w:val="false"/>
+          <w:bCs w:val="false"/>
+          <w:sz w:val="24"/>
+          <w:szCs w:val="24"/>
+          <w:u w:val="none"/>
+        </w:rPr>
+        <w:t xml:space="preserve">This is the more important one. In this we have custumized the testcases according to specific weakness which the code might have . We have identified such threats which are: </w:t>
+      </w:r>
+    </w:p>
+    <w:p>
+      <w:pPr>
+        <w:pStyle w:val="Normal"/>
+        <w:numPr>
+          <w:ilvl w:val="1"/>
+          <w:numId w:val="8"/>
+        </w:numPr>
+        <w:rPr/>
+      </w:pPr>
+      <w:r>
+        <w:rPr>
+          <w:b w:val="false"/>
+          <w:bCs w:val="false"/>
+          <w:sz w:val="24"/>
+          <w:szCs w:val="24"/>
+          <w:u w:val="none"/>
+        </w:rPr>
+        <w:t>Dependency and Redundency together.</w:t>
+      </w:r>
+    </w:p>
+    <w:p>
+      <w:pPr>
+        <w:pStyle w:val="Normal"/>
+        <w:numPr>
+          <w:ilvl w:val="1"/>
+          <w:numId w:val="8"/>
+        </w:numPr>
+        <w:rPr/>
+      </w:pPr>
+      <w:r>
+        <w:rPr>
+          <w:b w:val="false"/>
+          <w:bCs w:val="false"/>
+          <w:sz w:val="24"/>
+          <w:szCs w:val="24"/>
+          <w:u w:val="none"/>
+        </w:rPr>
+        <w:t>All cores stuck .</w:t>
+      </w:r>
+    </w:p>
+    <w:p>
+      <w:pPr>
+        <w:pStyle w:val="Normal"/>
+        <w:numPr>
+          <w:ilvl w:val="1"/>
+          <w:numId w:val="8"/>
+        </w:numPr>
+        <w:rPr/>
+      </w:pPr>
+      <w:r>
+        <w:rPr>
+          <w:b w:val="false"/>
+          <w:bCs w:val="false"/>
+          <w:sz w:val="24"/>
+          <w:szCs w:val="24"/>
+          <w:u w:val="none"/>
+        </w:rPr>
+        <w:t xml:space="preserve">Priority functioning among all cores. </w:t>
+      </w:r>
+    </w:p>
+    <w:p>
+      <w:pPr>
+        <w:pStyle w:val="Normal"/>
+        <w:numPr>
+          <w:ilvl w:val="1"/>
+          <w:numId w:val="8"/>
+        </w:numPr>
+        <w:rPr/>
+      </w:pPr>
+      <w:r>
+        <w:rPr>
+          <w:b w:val="false"/>
+          <w:bCs w:val="false"/>
+          <w:sz w:val="24"/>
+          <w:szCs w:val="24"/>
+          <w:u w:val="none"/>
+        </w:rPr>
+        <w:t xml:space="preserve">Dependecy of lw-lw kind,lw-sw kind and lw-add-lw kind. </w:t>
+      </w:r>
+    </w:p>
+    <w:p>
+      <w:pPr>
+        <w:pStyle w:val="Normal"/>
+        <w:rPr/>
+      </w:pPr>
+      <w:r>
+        <w:rPr>
+          <w:b w:val="false"/>
+          <w:bCs w:val="false"/>
+          <w:sz w:val="24"/>
+          <w:szCs w:val="24"/>
+          <w:u w:val="none"/>
+        </w:rPr>
+        <w:tab/>
+        <w:t xml:space="preserve">Now for all these cases we have test cases and we ran then in order </w:t>
+        <w:tab/>
+        <w:t>to identify if these is bugs but it wasn’t the  caase.</w:t>
+      </w:r>
+    </w:p>
+    <w:p>
+      <w:pPr>
+        <w:pStyle w:val="Normal"/>
+        <w:spacing w:before="0" w:after="160"/>
+        <w:rPr>
+          <w:b w:val="false"/>
+          <w:b w:val="false"/>
+          <w:bCs w:val="false"/>
+          <w:sz w:val="24"/>
+          <w:szCs w:val="24"/>
+          <w:u w:val="none"/>
         </w:rPr>
       </w:pPr>
       <w:r>
@@ -2201,7 +2405,7 @@
     </w:r>
     <w:r>
       <w:rPr>
-        <w:color w:val="4472C4" w:themeColor="accent1"/>
+        <w:color w:val="4472C4"/>
       </w:rPr>
       <w:fldChar w:fldCharType="begin"/>
     </w:r>
@@ -2209,7 +2413,7 @@
       <w:rPr>
         <w:color w:val="4472C4"/>
       </w:rPr>
-      <w:instrText> PAGE \* ARABIC </w:instrText>
+      <w:instrText> PAGE </w:instrText>
     </w:r>
     <w:r>
       <w:rPr>
@@ -2221,7 +2425,7 @@
       <w:rPr>
         <w:color w:val="4472C4"/>
       </w:rPr>
-      <w:t>4</w:t>
+      <w:t>2</w:t>
     </w:r>
     <w:r>
       <w:rPr>
@@ -2237,7 +2441,7 @@
     </w:r>
     <w:r>
       <w:rPr>
-        <w:color w:val="4472C4" w:themeColor="accent1"/>
+        <w:color w:val="4472C4"/>
       </w:rPr>
       <w:fldChar w:fldCharType="begin"/>
     </w:r>
@@ -2245,7 +2449,7 @@
       <w:rPr>
         <w:color w:val="4472C4"/>
       </w:rPr>
-      <w:instrText> NUMPAGES \* ARABIC </w:instrText>
+      <w:instrText> NUMPAGES </w:instrText>
     </w:r>
     <w:r>
       <w:rPr>
@@ -2257,7 +2461,7 @@
       <w:rPr>
         <w:color w:val="4472C4"/>
       </w:rPr>
-      <w:t>4</w:t>
+      <w:t>5</w:t>
     </w:r>
     <w:r>
       <w:rPr>
@@ -3213,6 +3417,125 @@
     </w:lvl>
   </w:abstractNum>
   <w:abstractNum w:abstractNumId="8">
+    <w:lvl w:ilvl="0">
+      <w:start w:val="1"/>
+      <w:numFmt w:val="decimal"/>
+      <w:lvlText w:val="%1."/>
+      <w:lvlJc w:val="left"/>
+      <w:pPr>
+        <w:tabs>
+          <w:tab w:val="num" w:pos="720"/>
+        </w:tabs>
+        <w:ind w:left="720" w:hanging="360"/>
+      </w:pPr>
+      <w:rPr/>
+    </w:lvl>
+    <w:lvl w:ilvl="1">
+      <w:start w:val="1"/>
+      <w:numFmt w:val="upperRoman"/>
+      <w:lvlText w:val="%2."/>
+      <w:lvlJc w:val="left"/>
+      <w:pPr>
+        <w:tabs>
+          <w:tab w:val="num" w:pos="1080"/>
+        </w:tabs>
+        <w:ind w:left="1080" w:hanging="360"/>
+      </w:pPr>
+      <w:rPr/>
+    </w:lvl>
+    <w:lvl w:ilvl="2">
+      <w:start w:val="1"/>
+      <w:numFmt w:val="decimal"/>
+      <w:lvlText w:val="%3."/>
+      <w:lvlJc w:val="left"/>
+      <w:pPr>
+        <w:tabs>
+          <w:tab w:val="num" w:pos="1440"/>
+        </w:tabs>
+        <w:ind w:left="1440" w:hanging="360"/>
+      </w:pPr>
+      <w:rPr/>
+    </w:lvl>
+    <w:lvl w:ilvl="3">
+      <w:start w:val="1"/>
+      <w:numFmt w:val="decimal"/>
+      <w:lvlText w:val="%4."/>
+      <w:lvlJc w:val="left"/>
+      <w:pPr>
+        <w:tabs>
+          <w:tab w:val="num" w:pos="1800"/>
+        </w:tabs>
+        <w:ind w:left="1800" w:hanging="360"/>
+      </w:pPr>
+      <w:rPr/>
+    </w:lvl>
+    <w:lvl w:ilvl="4">
+      <w:start w:val="1"/>
+      <w:numFmt w:val="decimal"/>
+      <w:lvlText w:val="%5."/>
+      <w:lvlJc w:val="left"/>
+      <w:pPr>
+        <w:tabs>
+          <w:tab w:val="num" w:pos="2160"/>
+        </w:tabs>
+        <w:ind w:left="2160" w:hanging="360"/>
+      </w:pPr>
+      <w:rPr/>
+    </w:lvl>
+    <w:lvl w:ilvl="5">
+      <w:start w:val="1"/>
+      <w:numFmt w:val="decimal"/>
+      <w:lvlText w:val="%6."/>
+      <w:lvlJc w:val="left"/>
+      <w:pPr>
+        <w:tabs>
+          <w:tab w:val="num" w:pos="2520"/>
+        </w:tabs>
+        <w:ind w:left="2520" w:hanging="360"/>
+      </w:pPr>
+      <w:rPr/>
+    </w:lvl>
+    <w:lvl w:ilvl="6">
+      <w:start w:val="1"/>
+      <w:numFmt w:val="decimal"/>
+      <w:lvlText w:val="%7."/>
+      <w:lvlJc w:val="left"/>
+      <w:pPr>
+        <w:tabs>
+          <w:tab w:val="num" w:pos="2880"/>
+        </w:tabs>
+        <w:ind w:left="2880" w:hanging="360"/>
+      </w:pPr>
+      <w:rPr/>
+    </w:lvl>
+    <w:lvl w:ilvl="7">
+      <w:start w:val="1"/>
+      <w:numFmt w:val="decimal"/>
+      <w:lvlText w:val="%8."/>
+      <w:lvlJc w:val="left"/>
+      <w:pPr>
+        <w:tabs>
+          <w:tab w:val="num" w:pos="3240"/>
+        </w:tabs>
+        <w:ind w:left="3240" w:hanging="360"/>
+      </w:pPr>
+      <w:rPr/>
+    </w:lvl>
+    <w:lvl w:ilvl="8">
+      <w:start w:val="1"/>
+      <w:numFmt w:val="decimal"/>
+      <w:lvlText w:val="%9."/>
+      <w:lvlJc w:val="left"/>
+      <w:pPr>
+        <w:tabs>
+          <w:tab w:val="num" w:pos="3600"/>
+        </w:tabs>
+        <w:ind w:left="3600" w:hanging="360"/>
+      </w:pPr>
+      <w:rPr/>
+    </w:lvl>
+  </w:abstractNum>
+  <w:abstractNum w:abstractNumId="9">
     <w:lvl w:ilvl="0">
       <w:start w:val="1"/>
       <w:numFmt w:val="none"/>
@@ -3355,6 +3678,9 @@
   <w:num w:numId="8">
     <w:abstractNumId w:val="8"/>
   </w:num>
+  <w:num w:numId="9">
+    <w:abstractNumId w:val="9"/>
+  </w:num>
 </w:numbering>
 </file>
 
@@ -3364,7 +3690,6 @@
     <w:rPrDefault>
       <w:rPr>
         <w:rFonts w:ascii="Calibri" w:hAnsi="Calibri" w:eastAsia="Calibri" w:cs="" w:asciiTheme="minorHAnsi" w:cstheme="minorBidi" w:eastAsiaTheme="minorHAnsi" w:hAnsiTheme="minorHAnsi"/>
-        <w:sz w:val="22"/>
         <w:szCs w:val="22"/>
         <w:lang w:val="en-IN" w:eastAsia="en-US" w:bidi="ar-SA"/>
       </w:rPr>
@@ -3759,6 +4084,7 @@
     <w:rsid w:val="00963e09"/>
     <w:pPr>
       <w:widowControl/>
+      <w:suppressAutoHyphens w:val="true"/>
       <w:bidi w:val="0"/>
       <w:spacing w:lineRule="auto" w:line="259" w:before="0" w:after="160"/>
       <w:jc w:val="left"/>
@@ -3796,6 +4122,18 @@
     <w:uiPriority w:val="99"/>
     <w:qFormat/>
     <w:rsid w:val="004e094a"/>
+    <w:rPr/>
+  </w:style>
+  <w:style w:type="character" w:styleId="Bullets">
+    <w:name w:val="Bullets"/>
+    <w:qFormat/>
+    <w:rPr>
+      <w:rFonts w:ascii="OpenSymbol" w:hAnsi="OpenSymbol" w:eastAsia="OpenSymbol" w:cs="OpenSymbol"/>
+    </w:rPr>
+  </w:style>
+  <w:style w:type="character" w:styleId="NumberingSymbols">
+    <w:name w:val="Numbering Symbols"/>
+    <w:qFormat/>
     <w:rPr/>
   </w:style>
   <w:style w:type="paragraph" w:styleId="Heading">

</xml_diff>